<commit_message>
oep bead1 doc finished
</commit_message>
<xml_diff>
--- a/2019-20-2/objektumelv/bead1/dokumentacio.docx
+++ b/2019-20-2/objektumelv/bead1/dokumentacio.docx
@@ -124,14 +124,1702 @@
         <w:t>csoport</w:t>
       </w:r>
       <w:proofErr w:type="spellEnd"/>
+      <w:r>
+        <w:rPr>
+          <w:lang w:val="en-US"/>
+        </w:rPr>
+        <w:t xml:space="preserve"> – 2020.02.28.</w:t>
+      </w:r>
+    </w:p>
+    <w:sdt>
+      <w:sdtPr>
+        <w:id w:val="2134059455"/>
+        <w:docPartObj>
+          <w:docPartGallery w:val="Table of Contents"/>
+          <w:docPartUnique/>
+        </w:docPartObj>
+      </w:sdtPr>
+      <w:sdtEndPr>
+        <w:rPr>
+          <w:rFonts w:asciiTheme="minorHAnsi" w:eastAsiaTheme="minorHAnsi" w:hAnsiTheme="minorHAnsi" w:cstheme="minorBidi"/>
+          <w:b/>
+          <w:bCs/>
+          <w:color w:val="auto"/>
+          <w:sz w:val="22"/>
+          <w:szCs w:val="22"/>
+          <w:lang w:eastAsia="en-US"/>
+        </w:rPr>
+      </w:sdtEndPr>
+      <w:sdtContent>
+        <w:p>
+          <w:pPr>
+            <w:pStyle w:val="Tartalomjegyzkcmsora"/>
+          </w:pPr>
+          <w:r>
+            <w:t>Tartalomjegyzék</w:t>
+          </w:r>
+        </w:p>
+        <w:p>
+          <w:pPr>
+            <w:pStyle w:val="TJ1"/>
+            <w:tabs>
+              <w:tab w:val="right" w:leader="dot" w:pos="9350"/>
+            </w:tabs>
+            <w:rPr>
+              <w:rFonts w:eastAsiaTheme="minorEastAsia"/>
+              <w:noProof/>
+              <w:lang w:eastAsia="hu-HU"/>
+            </w:rPr>
+          </w:pPr>
+          <w:r>
+            <w:fldChar w:fldCharType="begin"/>
+          </w:r>
+          <w:r>
+            <w:instrText xml:space="preserve"> TOC \o "1-3" \h \z \u </w:instrText>
+          </w:r>
+          <w:r>
+            <w:fldChar w:fldCharType="separate"/>
+          </w:r>
+          <w:hyperlink w:anchor="_Toc33553932" w:history="1">
+            <w:r>
+              <w:rPr>
+                <w:rStyle w:val="Hiperhivatkozs"/>
+                <w:noProof/>
+              </w:rPr>
+              <w:t>Feladat</w:t>
+            </w:r>
+            <w:r>
+              <w:rPr>
+                <w:noProof/>
+                <w:webHidden/>
+              </w:rPr>
+              <w:tab/>
+            </w:r>
+            <w:r>
+              <w:rPr>
+                <w:noProof/>
+                <w:webHidden/>
+              </w:rPr>
+              <w:fldChar w:fldCharType="begin"/>
+            </w:r>
+            <w:r>
+              <w:rPr>
+                <w:noProof/>
+                <w:webHidden/>
+              </w:rPr>
+              <w:instrText xml:space="preserve"> PAGEREF _Toc33553932 \h </w:instrText>
+            </w:r>
+            <w:r>
+              <w:rPr>
+                <w:noProof/>
+                <w:webHidden/>
+              </w:rPr>
+            </w:r>
+            <w:r>
+              <w:rPr>
+                <w:noProof/>
+                <w:webHidden/>
+              </w:rPr>
+              <w:fldChar w:fldCharType="separate"/>
+            </w:r>
+            <w:r>
+              <w:rPr>
+                <w:noProof/>
+                <w:webHidden/>
+              </w:rPr>
+              <w:t>2</w:t>
+            </w:r>
+            <w:r>
+              <w:rPr>
+                <w:noProof/>
+                <w:webHidden/>
+              </w:rPr>
+              <w:fldChar w:fldCharType="end"/>
+            </w:r>
+          </w:hyperlink>
+        </w:p>
+        <w:p>
+          <w:pPr>
+            <w:pStyle w:val="TJ1"/>
+            <w:tabs>
+              <w:tab w:val="right" w:leader="dot" w:pos="9350"/>
+            </w:tabs>
+            <w:rPr>
+              <w:rFonts w:eastAsiaTheme="minorEastAsia"/>
+              <w:noProof/>
+              <w:lang w:eastAsia="hu-HU"/>
+            </w:rPr>
+          </w:pPr>
+          <w:hyperlink w:anchor="_Toc33553933" w:history="1">
+            <w:r>
+              <w:rPr>
+                <w:rStyle w:val="Hiperhivatkozs"/>
+                <w:noProof/>
+              </w:rPr>
+              <w:t>N-mátrix típust</w:t>
+            </w:r>
+            <w:r>
+              <w:rPr>
+                <w:noProof/>
+                <w:webHidden/>
+              </w:rPr>
+              <w:tab/>
+            </w:r>
+            <w:r>
+              <w:rPr>
+                <w:noProof/>
+                <w:webHidden/>
+              </w:rPr>
+              <w:fldChar w:fldCharType="begin"/>
+            </w:r>
+            <w:r>
+              <w:rPr>
+                <w:noProof/>
+                <w:webHidden/>
+              </w:rPr>
+              <w:instrText xml:space="preserve"> PAGEREF _Toc33553933 \h </w:instrText>
+            </w:r>
+            <w:r>
+              <w:rPr>
+                <w:noProof/>
+                <w:webHidden/>
+              </w:rPr>
+            </w:r>
+            <w:r>
+              <w:rPr>
+                <w:noProof/>
+                <w:webHidden/>
+              </w:rPr>
+              <w:fldChar w:fldCharType="separate"/>
+            </w:r>
+            <w:r>
+              <w:rPr>
+                <w:noProof/>
+                <w:webHidden/>
+              </w:rPr>
+              <w:t>2</w:t>
+            </w:r>
+            <w:r>
+              <w:rPr>
+                <w:noProof/>
+                <w:webHidden/>
+              </w:rPr>
+              <w:fldChar w:fldCharType="end"/>
+            </w:r>
+          </w:hyperlink>
+        </w:p>
+        <w:p>
+          <w:pPr>
+            <w:pStyle w:val="TJ2"/>
+            <w:tabs>
+              <w:tab w:val="right" w:leader="dot" w:pos="9350"/>
+            </w:tabs>
+            <w:rPr>
+              <w:rFonts w:eastAsiaTheme="minorEastAsia"/>
+              <w:noProof/>
+              <w:lang w:eastAsia="hu-HU"/>
+            </w:rPr>
+          </w:pPr>
+          <w:hyperlink w:anchor="_Toc33553934" w:history="1">
+            <w:r>
+              <w:rPr>
+                <w:rStyle w:val="Hiperhivatkozs"/>
+                <w:noProof/>
+              </w:rPr>
+              <w:t>Típusérték-halmaz</w:t>
+            </w:r>
+            <w:r>
+              <w:rPr>
+                <w:noProof/>
+                <w:webHidden/>
+              </w:rPr>
+              <w:tab/>
+            </w:r>
+            <w:r>
+              <w:rPr>
+                <w:noProof/>
+                <w:webHidden/>
+              </w:rPr>
+              <w:fldChar w:fldCharType="begin"/>
+            </w:r>
+            <w:r>
+              <w:rPr>
+                <w:noProof/>
+                <w:webHidden/>
+              </w:rPr>
+              <w:instrText xml:space="preserve"> PAGEREF _Toc33553934 \h </w:instrText>
+            </w:r>
+            <w:r>
+              <w:rPr>
+                <w:noProof/>
+                <w:webHidden/>
+              </w:rPr>
+            </w:r>
+            <w:r>
+              <w:rPr>
+                <w:noProof/>
+                <w:webHidden/>
+              </w:rPr>
+              <w:fldChar w:fldCharType="separate"/>
+            </w:r>
+            <w:r>
+              <w:rPr>
+                <w:noProof/>
+                <w:webHidden/>
+              </w:rPr>
+              <w:t>2</w:t>
+            </w:r>
+            <w:r>
+              <w:rPr>
+                <w:noProof/>
+                <w:webHidden/>
+              </w:rPr>
+              <w:fldChar w:fldCharType="end"/>
+            </w:r>
+          </w:hyperlink>
+        </w:p>
+        <w:p>
+          <w:pPr>
+            <w:pStyle w:val="TJ1"/>
+            <w:tabs>
+              <w:tab w:val="right" w:leader="dot" w:pos="9350"/>
+            </w:tabs>
+            <w:rPr>
+              <w:rFonts w:eastAsiaTheme="minorEastAsia"/>
+              <w:noProof/>
+              <w:lang w:eastAsia="hu-HU"/>
+            </w:rPr>
+          </w:pPr>
+          <w:hyperlink w:anchor="_Toc33553935" w:history="1">
+            <w:r>
+              <w:rPr>
+                <w:rStyle w:val="Hiperhivatkozs"/>
+                <w:noProof/>
+              </w:rPr>
+              <w:t>Típus-műveletek</w:t>
+            </w:r>
+            <w:r>
+              <w:rPr>
+                <w:noProof/>
+                <w:webHidden/>
+              </w:rPr>
+              <w:tab/>
+            </w:r>
+            <w:r>
+              <w:rPr>
+                <w:noProof/>
+                <w:webHidden/>
+              </w:rPr>
+              <w:fldChar w:fldCharType="begin"/>
+            </w:r>
+            <w:r>
+              <w:rPr>
+                <w:noProof/>
+                <w:webHidden/>
+              </w:rPr>
+              <w:instrText xml:space="preserve"> PAGEREF _Toc33553935 \h </w:instrText>
+            </w:r>
+            <w:r>
+              <w:rPr>
+                <w:noProof/>
+                <w:webHidden/>
+              </w:rPr>
+            </w:r>
+            <w:r>
+              <w:rPr>
+                <w:noProof/>
+                <w:webHidden/>
+              </w:rPr>
+              <w:fldChar w:fldCharType="separate"/>
+            </w:r>
+            <w:r>
+              <w:rPr>
+                <w:noProof/>
+                <w:webHidden/>
+              </w:rPr>
+              <w:t>2</w:t>
+            </w:r>
+            <w:r>
+              <w:rPr>
+                <w:noProof/>
+                <w:webHidden/>
+              </w:rPr>
+              <w:fldChar w:fldCharType="end"/>
+            </w:r>
+          </w:hyperlink>
+        </w:p>
+        <w:p>
+          <w:pPr>
+            <w:pStyle w:val="TJ2"/>
+            <w:tabs>
+              <w:tab w:val="right" w:leader="dot" w:pos="9350"/>
+            </w:tabs>
+            <w:rPr>
+              <w:rFonts w:eastAsiaTheme="minorEastAsia"/>
+              <w:noProof/>
+              <w:lang w:eastAsia="hu-HU"/>
+            </w:rPr>
+          </w:pPr>
+          <w:hyperlink w:anchor="_Toc33553936" w:history="1">
+            <w:r>
+              <w:rPr>
+                <w:rStyle w:val="Hiperhivatkozs"/>
+                <w:noProof/>
+              </w:rPr>
+              <w:t>1. Lekérdezés</w:t>
+            </w:r>
+            <w:r>
+              <w:rPr>
+                <w:noProof/>
+                <w:webHidden/>
+              </w:rPr>
+              <w:tab/>
+            </w:r>
+            <w:r>
+              <w:rPr>
+                <w:noProof/>
+                <w:webHidden/>
+              </w:rPr>
+              <w:fldChar w:fldCharType="begin"/>
+            </w:r>
+            <w:r>
+              <w:rPr>
+                <w:noProof/>
+                <w:webHidden/>
+              </w:rPr>
+              <w:instrText xml:space="preserve"> PAGEREF _Toc33553936 \h </w:instrText>
+            </w:r>
+            <w:r>
+              <w:rPr>
+                <w:noProof/>
+                <w:webHidden/>
+              </w:rPr>
+            </w:r>
+            <w:r>
+              <w:rPr>
+                <w:noProof/>
+                <w:webHidden/>
+              </w:rPr>
+              <w:fldChar w:fldCharType="separate"/>
+            </w:r>
+            <w:r>
+              <w:rPr>
+                <w:noProof/>
+                <w:webHidden/>
+              </w:rPr>
+              <w:t>2</w:t>
+            </w:r>
+            <w:r>
+              <w:rPr>
+                <w:noProof/>
+                <w:webHidden/>
+              </w:rPr>
+              <w:fldChar w:fldCharType="end"/>
+            </w:r>
+          </w:hyperlink>
+        </w:p>
+        <w:p>
+          <w:pPr>
+            <w:pStyle w:val="TJ2"/>
+            <w:tabs>
+              <w:tab w:val="right" w:leader="dot" w:pos="9350"/>
+            </w:tabs>
+            <w:rPr>
+              <w:rFonts w:eastAsiaTheme="minorEastAsia"/>
+              <w:noProof/>
+              <w:lang w:eastAsia="hu-HU"/>
+            </w:rPr>
+          </w:pPr>
+          <w:hyperlink w:anchor="_Toc33553937" w:history="1">
+            <w:r>
+              <w:rPr>
+                <w:rStyle w:val="Hiperhivatkozs"/>
+                <w:noProof/>
+              </w:rPr>
+              <w:t>2. Összeadás</w:t>
+            </w:r>
+            <w:r>
+              <w:rPr>
+                <w:noProof/>
+                <w:webHidden/>
+              </w:rPr>
+              <w:tab/>
+            </w:r>
+            <w:r>
+              <w:rPr>
+                <w:noProof/>
+                <w:webHidden/>
+              </w:rPr>
+              <w:fldChar w:fldCharType="begin"/>
+            </w:r>
+            <w:r>
+              <w:rPr>
+                <w:noProof/>
+                <w:webHidden/>
+              </w:rPr>
+              <w:instrText xml:space="preserve"> PAGEREF _Toc33553937 \h </w:instrText>
+            </w:r>
+            <w:r>
+              <w:rPr>
+                <w:noProof/>
+                <w:webHidden/>
+              </w:rPr>
+            </w:r>
+            <w:r>
+              <w:rPr>
+                <w:noProof/>
+                <w:webHidden/>
+              </w:rPr>
+              <w:fldChar w:fldCharType="separate"/>
+            </w:r>
+            <w:r>
+              <w:rPr>
+                <w:noProof/>
+                <w:webHidden/>
+              </w:rPr>
+              <w:t>2</w:t>
+            </w:r>
+            <w:r>
+              <w:rPr>
+                <w:noProof/>
+                <w:webHidden/>
+              </w:rPr>
+              <w:fldChar w:fldCharType="end"/>
+            </w:r>
+          </w:hyperlink>
+        </w:p>
+        <w:p>
+          <w:pPr>
+            <w:pStyle w:val="TJ2"/>
+            <w:tabs>
+              <w:tab w:val="right" w:leader="dot" w:pos="9350"/>
+            </w:tabs>
+            <w:rPr>
+              <w:rFonts w:eastAsiaTheme="minorEastAsia"/>
+              <w:noProof/>
+              <w:lang w:eastAsia="hu-HU"/>
+            </w:rPr>
+          </w:pPr>
+          <w:hyperlink w:anchor="_Toc33553938" w:history="1">
+            <w:r>
+              <w:rPr>
+                <w:rStyle w:val="Hiperhivatkozs"/>
+                <w:noProof/>
+              </w:rPr>
+              <w:t>3. Szorzás</w:t>
+            </w:r>
+            <w:r>
+              <w:rPr>
+                <w:noProof/>
+                <w:webHidden/>
+              </w:rPr>
+              <w:tab/>
+            </w:r>
+            <w:r>
+              <w:rPr>
+                <w:noProof/>
+                <w:webHidden/>
+              </w:rPr>
+              <w:fldChar w:fldCharType="begin"/>
+            </w:r>
+            <w:r>
+              <w:rPr>
+                <w:noProof/>
+                <w:webHidden/>
+              </w:rPr>
+              <w:instrText xml:space="preserve"> PAGEREF _Toc33553938 \h </w:instrText>
+            </w:r>
+            <w:r>
+              <w:rPr>
+                <w:noProof/>
+                <w:webHidden/>
+              </w:rPr>
+            </w:r>
+            <w:r>
+              <w:rPr>
+                <w:noProof/>
+                <w:webHidden/>
+              </w:rPr>
+              <w:fldChar w:fldCharType="separate"/>
+            </w:r>
+            <w:r>
+              <w:rPr>
+                <w:noProof/>
+                <w:webHidden/>
+              </w:rPr>
+              <w:t>3</w:t>
+            </w:r>
+            <w:r>
+              <w:rPr>
+                <w:noProof/>
+                <w:webHidden/>
+              </w:rPr>
+              <w:fldChar w:fldCharType="end"/>
+            </w:r>
+          </w:hyperlink>
+        </w:p>
+        <w:p>
+          <w:pPr>
+            <w:pStyle w:val="TJ2"/>
+            <w:tabs>
+              <w:tab w:val="right" w:leader="dot" w:pos="9350"/>
+            </w:tabs>
+            <w:rPr>
+              <w:rFonts w:eastAsiaTheme="minorEastAsia"/>
+              <w:noProof/>
+              <w:lang w:eastAsia="hu-HU"/>
+            </w:rPr>
+          </w:pPr>
+          <w:hyperlink w:anchor="_Toc33553939" w:history="1">
+            <w:r>
+              <w:rPr>
+                <w:rStyle w:val="Hiperhivatkozs"/>
+                <w:noProof/>
+              </w:rPr>
+              <w:t>4. Kiirás</w:t>
+            </w:r>
+            <w:r>
+              <w:rPr>
+                <w:noProof/>
+                <w:webHidden/>
+              </w:rPr>
+              <w:tab/>
+            </w:r>
+            <w:r>
+              <w:rPr>
+                <w:noProof/>
+                <w:webHidden/>
+              </w:rPr>
+              <w:fldChar w:fldCharType="begin"/>
+            </w:r>
+            <w:r>
+              <w:rPr>
+                <w:noProof/>
+                <w:webHidden/>
+              </w:rPr>
+              <w:instrText xml:space="preserve"> PAGEREF _Toc33553939 \h </w:instrText>
+            </w:r>
+            <w:r>
+              <w:rPr>
+                <w:noProof/>
+                <w:webHidden/>
+              </w:rPr>
+            </w:r>
+            <w:r>
+              <w:rPr>
+                <w:noProof/>
+                <w:webHidden/>
+              </w:rPr>
+              <w:fldChar w:fldCharType="separate"/>
+            </w:r>
+            <w:r>
+              <w:rPr>
+                <w:noProof/>
+                <w:webHidden/>
+              </w:rPr>
+              <w:t>3</w:t>
+            </w:r>
+            <w:r>
+              <w:rPr>
+                <w:noProof/>
+                <w:webHidden/>
+              </w:rPr>
+              <w:fldChar w:fldCharType="end"/>
+            </w:r>
+          </w:hyperlink>
+        </w:p>
+        <w:p>
+          <w:pPr>
+            <w:pStyle w:val="TJ1"/>
+            <w:tabs>
+              <w:tab w:val="right" w:leader="dot" w:pos="9350"/>
+            </w:tabs>
+            <w:rPr>
+              <w:rFonts w:eastAsiaTheme="minorEastAsia"/>
+              <w:noProof/>
+              <w:lang w:eastAsia="hu-HU"/>
+            </w:rPr>
+          </w:pPr>
+          <w:hyperlink w:anchor="_Toc33553940" w:history="1">
+            <w:r>
+              <w:rPr>
+                <w:rStyle w:val="Hiperhivatkozs"/>
+                <w:noProof/>
+              </w:rPr>
+              <w:t>Reprezentáció</w:t>
+            </w:r>
+            <w:r>
+              <w:rPr>
+                <w:noProof/>
+                <w:webHidden/>
+              </w:rPr>
+              <w:tab/>
+            </w:r>
+            <w:r>
+              <w:rPr>
+                <w:noProof/>
+                <w:webHidden/>
+              </w:rPr>
+              <w:fldChar w:fldCharType="begin"/>
+            </w:r>
+            <w:r>
+              <w:rPr>
+                <w:noProof/>
+                <w:webHidden/>
+              </w:rPr>
+              <w:instrText xml:space="preserve"> PAGEREF _Toc33553940 \h </w:instrText>
+            </w:r>
+            <w:r>
+              <w:rPr>
+                <w:noProof/>
+                <w:webHidden/>
+              </w:rPr>
+            </w:r>
+            <w:r>
+              <w:rPr>
+                <w:noProof/>
+                <w:webHidden/>
+              </w:rPr>
+              <w:fldChar w:fldCharType="separate"/>
+            </w:r>
+            <w:r>
+              <w:rPr>
+                <w:noProof/>
+                <w:webHidden/>
+              </w:rPr>
+              <w:t>3</w:t>
+            </w:r>
+            <w:r>
+              <w:rPr>
+                <w:noProof/>
+                <w:webHidden/>
+              </w:rPr>
+              <w:fldChar w:fldCharType="end"/>
+            </w:r>
+          </w:hyperlink>
+        </w:p>
+        <w:p>
+          <w:pPr>
+            <w:pStyle w:val="TJ1"/>
+            <w:tabs>
+              <w:tab w:val="right" w:leader="dot" w:pos="9350"/>
+            </w:tabs>
+            <w:rPr>
+              <w:rFonts w:eastAsiaTheme="minorEastAsia"/>
+              <w:noProof/>
+              <w:lang w:eastAsia="hu-HU"/>
+            </w:rPr>
+          </w:pPr>
+          <w:hyperlink w:anchor="_Toc33553941" w:history="1">
+            <w:r>
+              <w:rPr>
+                <w:rStyle w:val="Hiperhivatkozs"/>
+                <w:noProof/>
+              </w:rPr>
+              <w:t>Implementáció</w:t>
+            </w:r>
+            <w:r>
+              <w:rPr>
+                <w:noProof/>
+                <w:webHidden/>
+              </w:rPr>
+              <w:tab/>
+            </w:r>
+            <w:r>
+              <w:rPr>
+                <w:noProof/>
+                <w:webHidden/>
+              </w:rPr>
+              <w:fldChar w:fldCharType="begin"/>
+            </w:r>
+            <w:r>
+              <w:rPr>
+                <w:noProof/>
+                <w:webHidden/>
+              </w:rPr>
+              <w:instrText xml:space="preserve"> PAGEREF _Toc33553941 \h </w:instrText>
+            </w:r>
+            <w:r>
+              <w:rPr>
+                <w:noProof/>
+                <w:webHidden/>
+              </w:rPr>
+            </w:r>
+            <w:r>
+              <w:rPr>
+                <w:noProof/>
+                <w:webHidden/>
+              </w:rPr>
+              <w:fldChar w:fldCharType="separate"/>
+            </w:r>
+            <w:r>
+              <w:rPr>
+                <w:noProof/>
+                <w:webHidden/>
+              </w:rPr>
+              <w:t>4</w:t>
+            </w:r>
+            <w:r>
+              <w:rPr>
+                <w:noProof/>
+                <w:webHidden/>
+              </w:rPr>
+              <w:fldChar w:fldCharType="end"/>
+            </w:r>
+          </w:hyperlink>
+        </w:p>
+        <w:p>
+          <w:pPr>
+            <w:pStyle w:val="TJ2"/>
+            <w:tabs>
+              <w:tab w:val="right" w:leader="dot" w:pos="9350"/>
+            </w:tabs>
+            <w:rPr>
+              <w:rFonts w:eastAsiaTheme="minorEastAsia"/>
+              <w:noProof/>
+              <w:lang w:eastAsia="hu-HU"/>
+            </w:rPr>
+          </w:pPr>
+          <w:hyperlink w:anchor="_Toc33553942" w:history="1">
+            <w:r>
+              <w:rPr>
+                <w:rStyle w:val="Hiperhivatkozs"/>
+                <w:noProof/>
+              </w:rPr>
+              <w:t>1. Lekérdezés</w:t>
+            </w:r>
+            <w:r>
+              <w:rPr>
+                <w:noProof/>
+                <w:webHidden/>
+              </w:rPr>
+              <w:tab/>
+            </w:r>
+            <w:r>
+              <w:rPr>
+                <w:noProof/>
+                <w:webHidden/>
+              </w:rPr>
+              <w:fldChar w:fldCharType="begin"/>
+            </w:r>
+            <w:r>
+              <w:rPr>
+                <w:noProof/>
+                <w:webHidden/>
+              </w:rPr>
+              <w:instrText xml:space="preserve"> PAGEREF _Toc33553942 \h </w:instrText>
+            </w:r>
+            <w:r>
+              <w:rPr>
+                <w:noProof/>
+                <w:webHidden/>
+              </w:rPr>
+            </w:r>
+            <w:r>
+              <w:rPr>
+                <w:noProof/>
+                <w:webHidden/>
+              </w:rPr>
+              <w:fldChar w:fldCharType="separate"/>
+            </w:r>
+            <w:r>
+              <w:rPr>
+                <w:noProof/>
+                <w:webHidden/>
+              </w:rPr>
+              <w:t>4</w:t>
+            </w:r>
+            <w:r>
+              <w:rPr>
+                <w:noProof/>
+                <w:webHidden/>
+              </w:rPr>
+              <w:fldChar w:fldCharType="end"/>
+            </w:r>
+          </w:hyperlink>
+        </w:p>
+        <w:p>
+          <w:pPr>
+            <w:pStyle w:val="TJ2"/>
+            <w:tabs>
+              <w:tab w:val="right" w:leader="dot" w:pos="9350"/>
+            </w:tabs>
+            <w:rPr>
+              <w:rFonts w:eastAsiaTheme="minorEastAsia"/>
+              <w:noProof/>
+              <w:lang w:eastAsia="hu-HU"/>
+            </w:rPr>
+          </w:pPr>
+          <w:hyperlink w:anchor="_Toc33553943" w:history="1">
+            <w:r>
+              <w:rPr>
+                <w:rStyle w:val="Hiperhivatkozs"/>
+                <w:noProof/>
+              </w:rPr>
+              <w:t>2. Összeadás</w:t>
+            </w:r>
+            <w:r>
+              <w:rPr>
+                <w:noProof/>
+                <w:webHidden/>
+              </w:rPr>
+              <w:tab/>
+            </w:r>
+            <w:r>
+              <w:rPr>
+                <w:noProof/>
+                <w:webHidden/>
+              </w:rPr>
+              <w:fldChar w:fldCharType="begin"/>
+            </w:r>
+            <w:r>
+              <w:rPr>
+                <w:noProof/>
+                <w:webHidden/>
+              </w:rPr>
+              <w:instrText xml:space="preserve"> PAGEREF _Toc33553943 \h </w:instrText>
+            </w:r>
+            <w:r>
+              <w:rPr>
+                <w:noProof/>
+                <w:webHidden/>
+              </w:rPr>
+            </w:r>
+            <w:r>
+              <w:rPr>
+                <w:noProof/>
+                <w:webHidden/>
+              </w:rPr>
+              <w:fldChar w:fldCharType="separate"/>
+            </w:r>
+            <w:r>
+              <w:rPr>
+                <w:noProof/>
+                <w:webHidden/>
+              </w:rPr>
+              <w:t>4</w:t>
+            </w:r>
+            <w:r>
+              <w:rPr>
+                <w:noProof/>
+                <w:webHidden/>
+              </w:rPr>
+              <w:fldChar w:fldCharType="end"/>
+            </w:r>
+          </w:hyperlink>
+        </w:p>
+        <w:p>
+          <w:pPr>
+            <w:pStyle w:val="TJ2"/>
+            <w:tabs>
+              <w:tab w:val="right" w:leader="dot" w:pos="9350"/>
+            </w:tabs>
+            <w:rPr>
+              <w:rFonts w:eastAsiaTheme="minorEastAsia"/>
+              <w:noProof/>
+              <w:lang w:eastAsia="hu-HU"/>
+            </w:rPr>
+          </w:pPr>
+          <w:hyperlink w:anchor="_Toc33553944" w:history="1">
+            <w:r>
+              <w:rPr>
+                <w:rStyle w:val="Hiperhivatkozs"/>
+                <w:noProof/>
+              </w:rPr>
+              <w:t>3. Szorzás</w:t>
+            </w:r>
+            <w:r>
+              <w:rPr>
+                <w:noProof/>
+                <w:webHidden/>
+              </w:rPr>
+              <w:tab/>
+            </w:r>
+            <w:r>
+              <w:rPr>
+                <w:noProof/>
+                <w:webHidden/>
+              </w:rPr>
+              <w:fldChar w:fldCharType="begin"/>
+            </w:r>
+            <w:r>
+              <w:rPr>
+                <w:noProof/>
+                <w:webHidden/>
+              </w:rPr>
+              <w:instrText xml:space="preserve"> PAGEREF _Toc33553944 \h </w:instrText>
+            </w:r>
+            <w:r>
+              <w:rPr>
+                <w:noProof/>
+                <w:webHidden/>
+              </w:rPr>
+            </w:r>
+            <w:r>
+              <w:rPr>
+                <w:noProof/>
+                <w:webHidden/>
+              </w:rPr>
+              <w:fldChar w:fldCharType="separate"/>
+            </w:r>
+            <w:r>
+              <w:rPr>
+                <w:noProof/>
+                <w:webHidden/>
+              </w:rPr>
+              <w:t>4</w:t>
+            </w:r>
+            <w:r>
+              <w:rPr>
+                <w:noProof/>
+                <w:webHidden/>
+              </w:rPr>
+              <w:fldChar w:fldCharType="end"/>
+            </w:r>
+          </w:hyperlink>
+        </w:p>
+        <w:p>
+          <w:pPr>
+            <w:pStyle w:val="TJ2"/>
+            <w:tabs>
+              <w:tab w:val="right" w:leader="dot" w:pos="9350"/>
+            </w:tabs>
+            <w:rPr>
+              <w:rFonts w:eastAsiaTheme="minorEastAsia"/>
+              <w:noProof/>
+              <w:lang w:eastAsia="hu-HU"/>
+            </w:rPr>
+          </w:pPr>
+          <w:hyperlink w:anchor="_Toc33553945" w:history="1">
+            <w:r>
+              <w:rPr>
+                <w:rStyle w:val="Hiperhivatkozs"/>
+                <w:noProof/>
+              </w:rPr>
+              <w:t>4. Kiírás</w:t>
+            </w:r>
+            <w:r>
+              <w:rPr>
+                <w:noProof/>
+                <w:webHidden/>
+              </w:rPr>
+              <w:tab/>
+            </w:r>
+            <w:r>
+              <w:rPr>
+                <w:noProof/>
+                <w:webHidden/>
+              </w:rPr>
+              <w:fldChar w:fldCharType="begin"/>
+            </w:r>
+            <w:r>
+              <w:rPr>
+                <w:noProof/>
+                <w:webHidden/>
+              </w:rPr>
+              <w:instrText xml:space="preserve"> PAGEREF _Toc33553945 \h </w:instrText>
+            </w:r>
+            <w:r>
+              <w:rPr>
+                <w:noProof/>
+                <w:webHidden/>
+              </w:rPr>
+            </w:r>
+            <w:r>
+              <w:rPr>
+                <w:noProof/>
+                <w:webHidden/>
+              </w:rPr>
+              <w:fldChar w:fldCharType="separate"/>
+            </w:r>
+            <w:r>
+              <w:rPr>
+                <w:noProof/>
+                <w:webHidden/>
+              </w:rPr>
+              <w:t>4</w:t>
+            </w:r>
+            <w:r>
+              <w:rPr>
+                <w:noProof/>
+                <w:webHidden/>
+              </w:rPr>
+              <w:fldChar w:fldCharType="end"/>
+            </w:r>
+          </w:hyperlink>
+        </w:p>
+        <w:p>
+          <w:pPr>
+            <w:pStyle w:val="TJ1"/>
+            <w:tabs>
+              <w:tab w:val="right" w:leader="dot" w:pos="9350"/>
+            </w:tabs>
+            <w:rPr>
+              <w:rFonts w:eastAsiaTheme="minorEastAsia"/>
+              <w:noProof/>
+              <w:lang w:eastAsia="hu-HU"/>
+            </w:rPr>
+          </w:pPr>
+          <w:hyperlink w:anchor="_Toc33553946" w:history="1">
+            <w:r>
+              <w:rPr>
+                <w:rStyle w:val="Hiperhivatkozs"/>
+                <w:noProof/>
+              </w:rPr>
+              <w:t>Tesztelési terv</w:t>
+            </w:r>
+            <w:r>
+              <w:rPr>
+                <w:noProof/>
+                <w:webHidden/>
+              </w:rPr>
+              <w:tab/>
+            </w:r>
+            <w:r>
+              <w:rPr>
+                <w:noProof/>
+                <w:webHidden/>
+              </w:rPr>
+              <w:fldChar w:fldCharType="begin"/>
+            </w:r>
+            <w:r>
+              <w:rPr>
+                <w:noProof/>
+                <w:webHidden/>
+              </w:rPr>
+              <w:instrText xml:space="preserve"> PAGEREF _Toc33553946 \h </w:instrText>
+            </w:r>
+            <w:r>
+              <w:rPr>
+                <w:noProof/>
+                <w:webHidden/>
+              </w:rPr>
+            </w:r>
+            <w:r>
+              <w:rPr>
+                <w:noProof/>
+                <w:webHidden/>
+              </w:rPr>
+              <w:fldChar w:fldCharType="separate"/>
+            </w:r>
+            <w:r>
+              <w:rPr>
+                <w:noProof/>
+                <w:webHidden/>
+              </w:rPr>
+              <w:t>5</w:t>
+            </w:r>
+            <w:r>
+              <w:rPr>
+                <w:noProof/>
+                <w:webHidden/>
+              </w:rPr>
+              <w:fldChar w:fldCharType="end"/>
+            </w:r>
+          </w:hyperlink>
+        </w:p>
+        <w:p>
+          <w:pPr>
+            <w:pStyle w:val="TJ2"/>
+            <w:tabs>
+              <w:tab w:val="right" w:leader="dot" w:pos="9350"/>
+            </w:tabs>
+            <w:rPr>
+              <w:rFonts w:eastAsiaTheme="minorEastAsia"/>
+              <w:noProof/>
+              <w:lang w:eastAsia="hu-HU"/>
+            </w:rPr>
+          </w:pPr>
+          <w:hyperlink w:anchor="_Toc33553947" w:history="1">
+            <w:r>
+              <w:rPr>
+                <w:rStyle w:val="Hiperhivatkozs"/>
+                <w:noProof/>
+              </w:rPr>
+              <w:t>Megvalósított műveletek tesztelése (fekete doboz tesztelés)</w:t>
+            </w:r>
+            <w:r>
+              <w:rPr>
+                <w:noProof/>
+                <w:webHidden/>
+              </w:rPr>
+              <w:tab/>
+            </w:r>
+            <w:r>
+              <w:rPr>
+                <w:noProof/>
+                <w:webHidden/>
+              </w:rPr>
+              <w:fldChar w:fldCharType="begin"/>
+            </w:r>
+            <w:r>
+              <w:rPr>
+                <w:noProof/>
+                <w:webHidden/>
+              </w:rPr>
+              <w:instrText xml:space="preserve"> PAGEREF _Toc33553947 \h </w:instrText>
+            </w:r>
+            <w:r>
+              <w:rPr>
+                <w:noProof/>
+                <w:webHidden/>
+              </w:rPr>
+            </w:r>
+            <w:r>
+              <w:rPr>
+                <w:noProof/>
+                <w:webHidden/>
+              </w:rPr>
+              <w:fldChar w:fldCharType="separate"/>
+            </w:r>
+            <w:r>
+              <w:rPr>
+                <w:noProof/>
+                <w:webHidden/>
+              </w:rPr>
+              <w:t>5</w:t>
+            </w:r>
+            <w:r>
+              <w:rPr>
+                <w:noProof/>
+                <w:webHidden/>
+              </w:rPr>
+              <w:fldChar w:fldCharType="end"/>
+            </w:r>
+          </w:hyperlink>
+        </w:p>
+        <w:p>
+          <w:pPr>
+            <w:pStyle w:val="TJ3"/>
+            <w:tabs>
+              <w:tab w:val="right" w:leader="dot" w:pos="9350"/>
+            </w:tabs>
+            <w:rPr>
+              <w:rFonts w:eastAsiaTheme="minorEastAsia"/>
+              <w:noProof/>
+              <w:lang w:eastAsia="hu-HU"/>
+            </w:rPr>
+          </w:pPr>
+          <w:hyperlink w:anchor="_Toc33553948" w:history="1">
+            <w:r>
+              <w:rPr>
+                <w:rStyle w:val="Hiperhivatkozs"/>
+                <w:noProof/>
+              </w:rPr>
+              <w:t>1) Különféle méretű mátrixok létrehozása, feltöltése és kiírása.</w:t>
+            </w:r>
+            <w:r>
+              <w:rPr>
+                <w:noProof/>
+                <w:webHidden/>
+              </w:rPr>
+              <w:tab/>
+            </w:r>
+            <w:r>
+              <w:rPr>
+                <w:noProof/>
+                <w:webHidden/>
+              </w:rPr>
+              <w:fldChar w:fldCharType="begin"/>
+            </w:r>
+            <w:r>
+              <w:rPr>
+                <w:noProof/>
+                <w:webHidden/>
+              </w:rPr>
+              <w:instrText xml:space="preserve"> PAGEREF _Toc33553948 \h </w:instrText>
+            </w:r>
+            <w:r>
+              <w:rPr>
+                <w:noProof/>
+                <w:webHidden/>
+              </w:rPr>
+            </w:r>
+            <w:r>
+              <w:rPr>
+                <w:noProof/>
+                <w:webHidden/>
+              </w:rPr>
+              <w:fldChar w:fldCharType="separate"/>
+            </w:r>
+            <w:r>
+              <w:rPr>
+                <w:noProof/>
+                <w:webHidden/>
+              </w:rPr>
+              <w:t>5</w:t>
+            </w:r>
+            <w:r>
+              <w:rPr>
+                <w:noProof/>
+                <w:webHidden/>
+              </w:rPr>
+              <w:fldChar w:fldCharType="end"/>
+            </w:r>
+          </w:hyperlink>
+        </w:p>
+        <w:p>
+          <w:pPr>
+            <w:pStyle w:val="TJ3"/>
+            <w:tabs>
+              <w:tab w:val="right" w:leader="dot" w:pos="9350"/>
+            </w:tabs>
+            <w:rPr>
+              <w:rFonts w:eastAsiaTheme="minorEastAsia"/>
+              <w:noProof/>
+              <w:lang w:eastAsia="hu-HU"/>
+            </w:rPr>
+          </w:pPr>
+          <w:hyperlink w:anchor="_Toc33553949" w:history="1">
+            <w:r>
+              <w:rPr>
+                <w:rStyle w:val="Hiperhivatkozs"/>
+                <w:noProof/>
+              </w:rPr>
+              <w:t>2) Mátrix adott pozíciójú értékének lekérdezése és megváltoztatása</w:t>
+            </w:r>
+            <w:r>
+              <w:rPr>
+                <w:noProof/>
+                <w:webHidden/>
+              </w:rPr>
+              <w:tab/>
+            </w:r>
+            <w:r>
+              <w:rPr>
+                <w:noProof/>
+                <w:webHidden/>
+              </w:rPr>
+              <w:fldChar w:fldCharType="begin"/>
+            </w:r>
+            <w:r>
+              <w:rPr>
+                <w:noProof/>
+                <w:webHidden/>
+              </w:rPr>
+              <w:instrText xml:space="preserve"> PAGEREF _Toc33553949 \h </w:instrText>
+            </w:r>
+            <w:r>
+              <w:rPr>
+                <w:noProof/>
+                <w:webHidden/>
+              </w:rPr>
+            </w:r>
+            <w:r>
+              <w:rPr>
+                <w:noProof/>
+                <w:webHidden/>
+              </w:rPr>
+              <w:fldChar w:fldCharType="separate"/>
+            </w:r>
+            <w:r>
+              <w:rPr>
+                <w:noProof/>
+                <w:webHidden/>
+              </w:rPr>
+              <w:t>5</w:t>
+            </w:r>
+            <w:r>
+              <w:rPr>
+                <w:noProof/>
+                <w:webHidden/>
+              </w:rPr>
+              <w:fldChar w:fldCharType="end"/>
+            </w:r>
+          </w:hyperlink>
+        </w:p>
+        <w:p>
+          <w:pPr>
+            <w:pStyle w:val="TJ3"/>
+            <w:tabs>
+              <w:tab w:val="right" w:leader="dot" w:pos="9350"/>
+            </w:tabs>
+            <w:rPr>
+              <w:rFonts w:eastAsiaTheme="minorEastAsia"/>
+              <w:noProof/>
+              <w:lang w:eastAsia="hu-HU"/>
+            </w:rPr>
+          </w:pPr>
+          <w:hyperlink w:anchor="_Toc33553950" w:history="1">
+            <w:r>
+              <w:rPr>
+                <w:rStyle w:val="Hiperhivatkozs"/>
+                <w:noProof/>
+              </w:rPr>
+              <w:t>3) A c:=a+b mátrixösszeadás kipróbálása</w:t>
+            </w:r>
+            <w:r>
+              <w:rPr>
+                <w:noProof/>
+                <w:webHidden/>
+              </w:rPr>
+              <w:tab/>
+            </w:r>
+            <w:r>
+              <w:rPr>
+                <w:noProof/>
+                <w:webHidden/>
+              </w:rPr>
+              <w:fldChar w:fldCharType="begin"/>
+            </w:r>
+            <w:r>
+              <w:rPr>
+                <w:noProof/>
+                <w:webHidden/>
+              </w:rPr>
+              <w:instrText xml:space="preserve"> PAGEREF _Toc33553950 \h </w:instrText>
+            </w:r>
+            <w:r>
+              <w:rPr>
+                <w:noProof/>
+                <w:webHidden/>
+              </w:rPr>
+            </w:r>
+            <w:r>
+              <w:rPr>
+                <w:noProof/>
+                <w:webHidden/>
+              </w:rPr>
+              <w:fldChar w:fldCharType="separate"/>
+            </w:r>
+            <w:r>
+              <w:rPr>
+                <w:noProof/>
+                <w:webHidden/>
+              </w:rPr>
+              <w:t>5</w:t>
+            </w:r>
+            <w:r>
+              <w:rPr>
+                <w:noProof/>
+                <w:webHidden/>
+              </w:rPr>
+              <w:fldChar w:fldCharType="end"/>
+            </w:r>
+          </w:hyperlink>
+        </w:p>
+        <w:p>
+          <w:pPr>
+            <w:pStyle w:val="TJ3"/>
+            <w:tabs>
+              <w:tab w:val="right" w:leader="dot" w:pos="9350"/>
+            </w:tabs>
+            <w:rPr>
+              <w:rFonts w:eastAsiaTheme="minorEastAsia"/>
+              <w:noProof/>
+              <w:lang w:eastAsia="hu-HU"/>
+            </w:rPr>
+          </w:pPr>
+          <w:hyperlink w:anchor="_Toc33553951" w:history="1">
+            <w:r>
+              <w:rPr>
+                <w:rStyle w:val="Hiperhivatkozs"/>
+                <w:noProof/>
+              </w:rPr>
+              <w:t>4) A c:=a*b mátrixszorzás kipróbálása.</w:t>
+            </w:r>
+            <w:r>
+              <w:rPr>
+                <w:noProof/>
+                <w:webHidden/>
+              </w:rPr>
+              <w:tab/>
+            </w:r>
+            <w:r>
+              <w:rPr>
+                <w:noProof/>
+                <w:webHidden/>
+              </w:rPr>
+              <w:fldChar w:fldCharType="begin"/>
+            </w:r>
+            <w:r>
+              <w:rPr>
+                <w:noProof/>
+                <w:webHidden/>
+              </w:rPr>
+              <w:instrText xml:space="preserve"> PAGEREF _Toc33553951 \h </w:instrText>
+            </w:r>
+            <w:r>
+              <w:rPr>
+                <w:noProof/>
+                <w:webHidden/>
+              </w:rPr>
+            </w:r>
+            <w:r>
+              <w:rPr>
+                <w:noProof/>
+                <w:webHidden/>
+              </w:rPr>
+              <w:fldChar w:fldCharType="separate"/>
+            </w:r>
+            <w:r>
+              <w:rPr>
+                <w:noProof/>
+                <w:webHidden/>
+              </w:rPr>
+              <w:t>5</w:t>
+            </w:r>
+            <w:r>
+              <w:rPr>
+                <w:noProof/>
+                <w:webHidden/>
+              </w:rPr>
+              <w:fldChar w:fldCharType="end"/>
+            </w:r>
+          </w:hyperlink>
+        </w:p>
+        <w:p>
+          <w:pPr>
+            <w:pStyle w:val="TJ3"/>
+            <w:tabs>
+              <w:tab w:val="right" w:leader="dot" w:pos="9350"/>
+            </w:tabs>
+            <w:rPr>
+              <w:rFonts w:eastAsiaTheme="minorEastAsia"/>
+              <w:noProof/>
+              <w:lang w:eastAsia="hu-HU"/>
+            </w:rPr>
+          </w:pPr>
+          <w:hyperlink w:anchor="_Toc33553952" w:history="1">
+            <w:r>
+              <w:rPr>
+                <w:rStyle w:val="Hiperhivatkozs"/>
+                <w:noProof/>
+              </w:rPr>
+              <w:t>5) Kiírás.</w:t>
+            </w:r>
+            <w:r>
+              <w:rPr>
+                <w:noProof/>
+                <w:webHidden/>
+              </w:rPr>
+              <w:tab/>
+            </w:r>
+            <w:r>
+              <w:rPr>
+                <w:noProof/>
+                <w:webHidden/>
+              </w:rPr>
+              <w:fldChar w:fldCharType="begin"/>
+            </w:r>
+            <w:r>
+              <w:rPr>
+                <w:noProof/>
+                <w:webHidden/>
+              </w:rPr>
+              <w:instrText xml:space="preserve"> PAGEREF _Toc33553952 \h </w:instrText>
+            </w:r>
+            <w:r>
+              <w:rPr>
+                <w:noProof/>
+                <w:webHidden/>
+              </w:rPr>
+            </w:r>
+            <w:r>
+              <w:rPr>
+                <w:noProof/>
+                <w:webHidden/>
+              </w:rPr>
+              <w:fldChar w:fldCharType="separate"/>
+            </w:r>
+            <w:r>
+              <w:rPr>
+                <w:noProof/>
+                <w:webHidden/>
+              </w:rPr>
+              <w:t>5</w:t>
+            </w:r>
+            <w:r>
+              <w:rPr>
+                <w:noProof/>
+                <w:webHidden/>
+              </w:rPr>
+              <w:fldChar w:fldCharType="end"/>
+            </w:r>
+          </w:hyperlink>
+        </w:p>
+        <w:p>
+          <w:pPr>
+            <w:pStyle w:val="TJ2"/>
+            <w:tabs>
+              <w:tab w:val="right" w:leader="dot" w:pos="9350"/>
+            </w:tabs>
+            <w:rPr>
+              <w:rFonts w:eastAsiaTheme="minorEastAsia"/>
+              <w:noProof/>
+              <w:lang w:eastAsia="hu-HU"/>
+            </w:rPr>
+          </w:pPr>
+          <w:hyperlink w:anchor="_Toc33553953" w:history="1">
+            <w:r>
+              <w:rPr>
+                <w:rStyle w:val="Hiperhivatkozs"/>
+                <w:noProof/>
+              </w:rPr>
+              <w:t>Tesztesetek a kód alapján (fehér doboz tesztelés)</w:t>
+            </w:r>
+            <w:r>
+              <w:rPr>
+                <w:noProof/>
+                <w:webHidden/>
+              </w:rPr>
+              <w:tab/>
+            </w:r>
+            <w:r>
+              <w:rPr>
+                <w:noProof/>
+                <w:webHidden/>
+              </w:rPr>
+              <w:fldChar w:fldCharType="begin"/>
+            </w:r>
+            <w:r>
+              <w:rPr>
+                <w:noProof/>
+                <w:webHidden/>
+              </w:rPr>
+              <w:instrText xml:space="preserve"> PAGEREF _Toc33553953 \h </w:instrText>
+            </w:r>
+            <w:r>
+              <w:rPr>
+                <w:noProof/>
+                <w:webHidden/>
+              </w:rPr>
+            </w:r>
+            <w:r>
+              <w:rPr>
+                <w:noProof/>
+                <w:webHidden/>
+              </w:rPr>
+              <w:fldChar w:fldCharType="separate"/>
+            </w:r>
+            <w:r>
+              <w:rPr>
+                <w:noProof/>
+                <w:webHidden/>
+              </w:rPr>
+              <w:t>5</w:t>
+            </w:r>
+            <w:r>
+              <w:rPr>
+                <w:noProof/>
+                <w:webHidden/>
+              </w:rPr>
+              <w:fldChar w:fldCharType="end"/>
+            </w:r>
+          </w:hyperlink>
+        </w:p>
+        <w:p>
+          <w:pPr>
+            <w:pStyle w:val="TJ3"/>
+            <w:tabs>
+              <w:tab w:val="right" w:leader="dot" w:pos="9350"/>
+            </w:tabs>
+            <w:rPr>
+              <w:rFonts w:eastAsiaTheme="minorEastAsia"/>
+              <w:noProof/>
+              <w:lang w:eastAsia="hu-HU"/>
+            </w:rPr>
+          </w:pPr>
+          <w:hyperlink w:anchor="_Toc33553954" w:history="1">
+            <w:r>
+              <w:rPr>
+                <w:rStyle w:val="Hiperhivatkozs"/>
+                <w:noProof/>
+              </w:rPr>
+              <w:t>1. Extrém méretű (-1, 0, 1, 1000) mátrix létrehozása.</w:t>
+            </w:r>
+            <w:r>
+              <w:rPr>
+                <w:noProof/>
+                <w:webHidden/>
+              </w:rPr>
+              <w:tab/>
+            </w:r>
+            <w:r>
+              <w:rPr>
+                <w:noProof/>
+                <w:webHidden/>
+              </w:rPr>
+              <w:fldChar w:fldCharType="begin"/>
+            </w:r>
+            <w:r>
+              <w:rPr>
+                <w:noProof/>
+                <w:webHidden/>
+              </w:rPr>
+              <w:instrText xml:space="preserve"> PAGEREF _Toc33553954 \h </w:instrText>
+            </w:r>
+            <w:r>
+              <w:rPr>
+                <w:noProof/>
+                <w:webHidden/>
+              </w:rPr>
+            </w:r>
+            <w:r>
+              <w:rPr>
+                <w:noProof/>
+                <w:webHidden/>
+              </w:rPr>
+              <w:fldChar w:fldCharType="separate"/>
+            </w:r>
+            <w:r>
+              <w:rPr>
+                <w:noProof/>
+                <w:webHidden/>
+              </w:rPr>
+              <w:t>5</w:t>
+            </w:r>
+            <w:r>
+              <w:rPr>
+                <w:noProof/>
+                <w:webHidden/>
+              </w:rPr>
+              <w:fldChar w:fldCharType="end"/>
+            </w:r>
+          </w:hyperlink>
+        </w:p>
+        <w:p>
+          <w:r>
+            <w:rPr>
+              <w:b/>
+              <w:bCs/>
+            </w:rPr>
+            <w:fldChar w:fldCharType="end"/>
+          </w:r>
+        </w:p>
+      </w:sdtContent>
+    </w:sdt>
+    <w:p>
+      <w:pPr>
+        <w:jc w:val="center"/>
+        <w:rPr>
+          <w:lang w:val="en-US"/>
+        </w:rPr>
+      </w:pPr>
+      <w:r>
+        <w:rPr>
+          <w:lang w:val="en-US"/>
+        </w:rPr>
+        <w:br w:type="page"/>
+      </w:r>
+    </w:p>
+    <w:p>
+      <w:pPr>
+        <w:jc w:val="center"/>
+        <w:rPr>
+          <w:lang w:val="en-US"/>
+        </w:rPr>
+      </w:pPr>
     </w:p>
     <w:p>
       <w:pPr>
         <w:pStyle w:val="Cmsor1"/>
       </w:pPr>
+      <w:bookmarkStart w:id="0" w:name="_Toc33553932"/>
       <w:r>
         <w:t>Feladat</w:t>
       </w:r>
+      <w:bookmarkEnd w:id="0"/>
     </w:p>
     <w:p>
       <w:r>
@@ -158,201 +1846,188 @@
       <w:pPr>
         <w:pStyle w:val="Cmsor1"/>
       </w:pPr>
-      <w:r>
-        <w:t>N-mátrix</w:t>
+      <w:bookmarkStart w:id="1" w:name="_Toc33553933"/>
+      <w:r>
+        <w:t>N-mátrix típust</w:t>
+      </w:r>
+      <w:bookmarkEnd w:id="1"/>
+    </w:p>
+    <w:p>
+      <w:r>
+        <w:t>A feladat lényege egy felhasználói típusnak a N-mátrix típusnak a megvalósítása.</w:t>
+      </w:r>
+    </w:p>
+    <w:p>
+      <w:bookmarkStart w:id="2" w:name="_Toc33553934"/>
+      <w:r>
+        <w:rPr>
+          <w:rStyle w:val="Cmsor2Char"/>
+        </w:rPr>
+        <w:t>Típusérték-halmaz</w:t>
+      </w:r>
+      <w:bookmarkEnd w:id="2"/>
+    </w:p>
+    <w:p>
+      <w:r>
+        <w:t xml:space="preserve"> Olyan számokat (ebben az esetben egész számokat: </w:t>
+      </w:r>
+      <w:r>
+        <w:rPr>
+          <w:rFonts w:ascii="Cambria Math" w:hAnsi="Cambria Math" w:cs="Cambria Math"/>
+        </w:rPr>
+        <w:t>ℤ</w:t>
+      </w:r>
+      <w:r>
+        <w:t>) tartalmaz</w:t>
+      </w:r>
+      <w:r>
+        <w:rPr>
+          <w:rFonts w:ascii="Calibri" w:hAnsi="Calibri" w:cs="Calibri"/>
+        </w:rPr>
+        <w:t>ó</w:t>
       </w:r>
       <w:r>
         <w:t xml:space="preserve"> </w:t>
       </w:r>
-      <w:r>
-        <w:t>típust</w:t>
-      </w:r>
-    </w:p>
-    <w:p>
-      <w:r>
-        <w:t xml:space="preserve">A feladat lényege egy felhasználói típusnak a </w:t>
-      </w:r>
-      <w:r>
-        <w:t>N-</w:t>
-      </w:r>
-      <w:r>
-        <w:t>mátrix típusnak a megvalósítása</w:t>
-      </w:r>
-      <w:r>
-        <w:t>.</w:t>
-      </w:r>
-    </w:p>
-    <w:p>
+      <w:proofErr w:type="spellStart"/>
+      <w:r>
+        <w:t>n</w:t>
+      </w:r>
+      <w:r>
+        <w:rPr>
+          <w:rFonts w:ascii="Calibri" w:hAnsi="Calibri" w:cs="Calibri"/>
+        </w:rPr>
+        <w:t>×</w:t>
+      </w:r>
+      <w:r>
+        <w:t>n-es</w:t>
+      </w:r>
+      <w:proofErr w:type="spellEnd"/>
+      <w:r>
+        <w:t xml:space="preserve"> (n</w:t>
+      </w:r>
+      <w:r>
+        <w:sym w:font="Symbol" w:char="F0CE"/>
+      </w:r>
+      <w:r>
+        <w:rPr>
+          <w:rFonts w:ascii="Cambria Math" w:hAnsi="Cambria Math" w:cs="Cambria Math"/>
+        </w:rPr>
+        <w:t>ℕ</w:t>
+      </w:r>
+      <w:r>
+        <w:t>) négyzetes mátrixokkal akarunk dolgozni, amelyek csak a főátlójukban és szélső oszlopaiban tartalmazhatnak nullától különböző elemeket. Az n</w:t>
+      </w:r>
+      <w:r>
+        <w:sym w:font="Symbol" w:char="F0CE"/>
+      </w:r>
+      <w:r>
+        <w:rPr>
+          <w:rFonts w:ascii="Cambria Math" w:hAnsi="Cambria Math" w:cs="Cambria Math"/>
+        </w:rPr>
+        <w:t>ℕ</w:t>
+      </w:r>
+      <w:r>
+        <w:t xml:space="preserve"> ennek a típusnak egy paramétere, amely a típusérték-halmaz mátrixainak méretét határozza meg. Formálisan: </w:t>
+      </w:r>
+      <w:r>
+        <w:br/>
+      </w:r>
+      <w:proofErr w:type="spellStart"/>
+      <w:r>
+        <w:t>Diag</w:t>
+      </w:r>
+      <w:proofErr w:type="spellEnd"/>
+      <w:r>
+        <w:t xml:space="preserve">(n) = </w:t>
+      </w:r>
+      <w:proofErr w:type="gramStart"/>
+      <w:r>
+        <w:t>{ a</w:t>
+      </w:r>
+      <w:proofErr w:type="gramEnd"/>
+      <w:r>
+        <w:sym w:font="Symbol" w:char="F0CE"/>
+      </w:r>
+      <w:r>
+        <w:t xml:space="preserve"> </w:t>
+      </w:r>
+      <w:r>
+        <w:rPr>
+          <w:rFonts w:ascii="Cambria Math" w:hAnsi="Cambria Math" w:cs="Cambria Math"/>
+        </w:rPr>
+        <w:t>ℤ</w:t>
+      </w:r>
+      <w:r>
+        <w:t xml:space="preserve"> </w:t>
+      </w:r>
+      <w:proofErr w:type="spellStart"/>
+      <w:r>
+        <w:t>n×n</w:t>
+      </w:r>
+      <w:proofErr w:type="spellEnd"/>
+      <w:r>
+        <w:t xml:space="preserve"> </w:t>
+      </w:r>
+      <w:r>
+        <w:sym w:font="Symbol" w:char="F0EF"/>
+      </w:r>
+      <w:r>
+        <w:t xml:space="preserve"> </w:t>
+      </w:r>
+      <w:r>
+        <w:sym w:font="Symbol" w:char="F022"/>
+      </w:r>
+      <w:proofErr w:type="spellStart"/>
+      <w:r>
+        <w:t>i,j</w:t>
+      </w:r>
+      <w:proofErr w:type="spellEnd"/>
+      <w:r>
+        <w:sym w:font="Symbol" w:char="F0CE"/>
+      </w:r>
+      <w:r>
+        <w:t xml:space="preserve">[1..n]: </w:t>
+      </w:r>
+      <w:proofErr w:type="spellStart"/>
+      <w:r>
+        <w:t>i≠j</w:t>
+      </w:r>
+      <w:proofErr w:type="spellEnd"/>
+      <w:r>
+        <w:t xml:space="preserve"> → a[</w:t>
+      </w:r>
+      <w:proofErr w:type="spellStart"/>
+      <w:r>
+        <w:t>i,j</w:t>
+      </w:r>
+      <w:proofErr w:type="spellEnd"/>
+      <w:r>
+        <w:t>]=0 }</w:t>
+      </w:r>
+    </w:p>
+    <w:p>
+      <w:pPr>
+        <w:pStyle w:val="Cmsor1"/>
+      </w:pPr>
+      <w:bookmarkStart w:id="3" w:name="_Toc33553935"/>
+      <w:r>
+        <w:t>Típus-műveletek</w:t>
+      </w:r>
+      <w:bookmarkEnd w:id="3"/>
+    </w:p>
+    <w:p>
+      <w:pPr>
+        <w:pStyle w:val="Cmsor2"/>
+      </w:pPr>
+      <w:bookmarkStart w:id="4" w:name="_Toc33553936"/>
       <w:r>
         <w:rPr>
           <w:rStyle w:val="Cmsor2Char"/>
         </w:rPr>
-        <w:t>Típusérték-halmaz</w:t>
-      </w:r>
-    </w:p>
-    <w:p>
-      <w:r>
-        <w:t xml:space="preserve"> Olyan számokat (ebben az esetben egész számokat: </w:t>
-      </w:r>
-      <w:r>
-        <w:rPr>
-          <w:rFonts w:ascii="Cambria Math" w:hAnsi="Cambria Math" w:cs="Cambria Math"/>
-        </w:rPr>
-        <w:t>ℤ</w:t>
-      </w:r>
-      <w:r>
-        <w:t>) tartalmaz</w:t>
-      </w:r>
-      <w:r>
-        <w:rPr>
-          <w:rFonts w:ascii="Calibri" w:hAnsi="Calibri" w:cs="Calibri"/>
-        </w:rPr>
-        <w:t>ó</w:t>
-      </w:r>
-      <w:r>
-        <w:t xml:space="preserve"> </w:t>
-      </w:r>
-      <w:proofErr w:type="spellStart"/>
-      <w:r>
-        <w:t>n</w:t>
-      </w:r>
-      <w:r>
-        <w:rPr>
-          <w:rFonts w:ascii="Calibri" w:hAnsi="Calibri" w:cs="Calibri"/>
-        </w:rPr>
-        <w:t>×</w:t>
-      </w:r>
-      <w:r>
-        <w:t>n-es</w:t>
-      </w:r>
-      <w:proofErr w:type="spellEnd"/>
-      <w:r>
-        <w:t xml:space="preserve"> (n</w:t>
-      </w:r>
-      <w:r>
-        <w:sym w:font="Symbol" w:char="F0CE"/>
-      </w:r>
-      <w:r>
-        <w:rPr>
-          <w:rFonts w:ascii="Cambria Math" w:hAnsi="Cambria Math" w:cs="Cambria Math"/>
-        </w:rPr>
-        <w:t>ℕ</w:t>
-      </w:r>
-      <w:r>
-        <w:t>) négyzetes mátrixokkal akarunk dolgozni, amelyek csak a főátlójukban</w:t>
-      </w:r>
-      <w:r>
-        <w:t xml:space="preserve"> és szélső oszlopaiban</w:t>
-      </w:r>
-      <w:r>
-        <w:t xml:space="preserve"> tartalmazhatnak nullától különböző elemeket. Az n</w:t>
-      </w:r>
-      <w:r>
-        <w:sym w:font="Symbol" w:char="F0CE"/>
-      </w:r>
-      <w:r>
-        <w:rPr>
-          <w:rFonts w:ascii="Cambria Math" w:hAnsi="Cambria Math" w:cs="Cambria Math"/>
-        </w:rPr>
-        <w:t>ℕ</w:t>
-      </w:r>
-      <w:r>
-        <w:t xml:space="preserve"> ennek a típusnak egy paramétere, amely a típusérték-halmaz mátrixainak méretét határozza meg. Formálisan: </w:t>
-      </w:r>
-      <w:r>
-        <w:br/>
-      </w:r>
-      <w:proofErr w:type="spellStart"/>
-      <w:r>
-        <w:t>Diag</w:t>
-      </w:r>
-      <w:proofErr w:type="spellEnd"/>
-      <w:r>
-        <w:t xml:space="preserve">(n) = </w:t>
-      </w:r>
-      <w:proofErr w:type="gramStart"/>
-      <w:r>
-        <w:t>{ a</w:t>
-      </w:r>
-      <w:proofErr w:type="gramEnd"/>
-      <w:r>
-        <w:sym w:font="Symbol" w:char="F0CE"/>
-      </w:r>
-      <w:r>
-        <w:t xml:space="preserve"> </w:t>
-      </w:r>
-      <w:r>
-        <w:rPr>
-          <w:rFonts w:ascii="Cambria Math" w:hAnsi="Cambria Math" w:cs="Cambria Math"/>
-        </w:rPr>
-        <w:t>ℤ</w:t>
-      </w:r>
-      <w:r>
-        <w:t xml:space="preserve"> </w:t>
-      </w:r>
-      <w:proofErr w:type="spellStart"/>
-      <w:r>
-        <w:t>n×n</w:t>
-      </w:r>
-      <w:proofErr w:type="spellEnd"/>
-      <w:r>
-        <w:t xml:space="preserve"> </w:t>
-      </w:r>
-      <w:r>
-        <w:sym w:font="Symbol" w:char="F0EF"/>
-      </w:r>
-      <w:r>
-        <w:t xml:space="preserve"> </w:t>
-      </w:r>
-      <w:r>
-        <w:sym w:font="Symbol" w:char="F022"/>
-      </w:r>
-      <w:proofErr w:type="spellStart"/>
-      <w:r>
-        <w:t>i,j</w:t>
-      </w:r>
-      <w:proofErr w:type="spellEnd"/>
-      <w:r>
-        <w:sym w:font="Symbol" w:char="F0CE"/>
-      </w:r>
-      <w:r>
-        <w:t xml:space="preserve">[1..n]: </w:t>
-      </w:r>
-      <w:proofErr w:type="spellStart"/>
-      <w:r>
-        <w:t>i≠j</w:t>
-      </w:r>
-      <w:proofErr w:type="spellEnd"/>
-      <w:r>
-        <w:t xml:space="preserve"> → a[</w:t>
-      </w:r>
-      <w:proofErr w:type="spellStart"/>
-      <w:r>
-        <w:t>i,j</w:t>
-      </w:r>
-      <w:proofErr w:type="spellEnd"/>
-      <w:r>
-        <w:t>]=0 }</w:t>
-      </w:r>
-    </w:p>
-    <w:p>
-      <w:pPr>
-        <w:pStyle w:val="Cmsor1"/>
-      </w:pPr>
-      <w:r>
-        <w:t>Típus-műveletek</w:t>
-      </w:r>
-    </w:p>
-    <w:p>
-      <w:pPr>
-        <w:pStyle w:val="Cmsor2"/>
-      </w:pPr>
-      <w:r>
-        <w:rPr>
-          <w:rStyle w:val="Cmsor2Char"/>
-        </w:rPr>
         <w:t>1. Lekérdezés</w:t>
       </w:r>
+      <w:bookmarkEnd w:id="4"/>
       <w:r>
         <w:t xml:space="preserve"> </w:t>
       </w:r>
@@ -395,8 +2070,6 @@
       </w:r>
       <w:r>
         <w:br/>
-      </w:r>
-      <w:r>
         <w:t xml:space="preserve">Formálisan: </w:t>
       </w:r>
       <w:r>
@@ -541,6 +2214,7 @@
       </w:r>
     </w:p>
     <w:p>
+      <w:bookmarkStart w:id="5" w:name="_Toc33553937"/>
       <w:r>
         <w:rPr>
           <w:rStyle w:val="Cmsor2Char"/>
@@ -553,6 +2227,7 @@
         </w:rPr>
         <w:t>. Összeadás</w:t>
       </w:r>
+      <w:bookmarkEnd w:id="5"/>
       <w:r>
         <w:t xml:space="preserve"> </w:t>
       </w:r>
@@ -592,8 +2267,6 @@
       </w:r>
       <w:r>
         <w:br/>
-      </w:r>
-      <w:r>
         <w:t xml:space="preserve">Formálisan: </w:t>
       </w:r>
       <w:r>
@@ -738,6 +2411,7 @@
       </w:r>
     </w:p>
     <w:p>
+      <w:bookmarkStart w:id="6" w:name="_Toc33553938"/>
       <w:r>
         <w:rPr>
           <w:rStyle w:val="Cmsor2Char"/>
@@ -751,6 +2425,7 @@
         </w:rPr>
         <w:t>. Szorzás</w:t>
       </w:r>
+      <w:bookmarkEnd w:id="6"/>
       <w:r>
         <w:t xml:space="preserve"> </w:t>
       </w:r>
@@ -934,6 +2609,7 @@
           <w:rStyle w:val="Cmsor2Char"/>
         </w:rPr>
       </w:pPr>
+      <w:bookmarkStart w:id="7" w:name="_Toc33553939"/>
       <w:r>
         <w:rPr>
           <w:rStyle w:val="Cmsor2Char"/>
@@ -953,6 +2629,7 @@
         </w:rPr>
         <w:t>Kiirás</w:t>
       </w:r>
+      <w:bookmarkEnd w:id="7"/>
       <w:proofErr w:type="spellEnd"/>
     </w:p>
     <w:p>
@@ -963,10 +2640,7 @@
         <w:tab/>
       </w:r>
       <w:r>
-        <w:t xml:space="preserve"> </w:t>
-      </w:r>
-      <w:r>
-        <w:t xml:space="preserve">Egy mátrix kiírása az adott alakban: ahol  </w:t>
+        <w:t xml:space="preserve"> Egy mátrix kiírása az adott alakban: ahol  </w:t>
       </w:r>
       <m:oMath>
         <m:r>
@@ -1059,8 +2733,13 @@
       <w:pPr>
         <w:pStyle w:val="Cmsor1"/>
       </w:pPr>
-      <w:r>
-        <w:t xml:space="preserve">Reprezentáció </w:t>
+      <w:bookmarkStart w:id="8" w:name="_Toc33553940"/>
+      <w:r>
+        <w:t>Reprezentáció</w:t>
+      </w:r>
+      <w:bookmarkEnd w:id="8"/>
+      <w:r>
+        <w:t xml:space="preserve"> </w:t>
       </w:r>
     </w:p>
     <w:p/>
@@ -1074,25 +2753,7 @@
       </w:r>
       <w:proofErr w:type="spellEnd"/>
       <w:r>
-        <w:t xml:space="preserve"> N-mátrix</w:t>
-      </w:r>
-      <w:r>
-        <w:t xml:space="preserve">nak </w:t>
-      </w:r>
-      <w:r>
-        <w:t>csak a főátlóját</w:t>
-      </w:r>
-      <w:r>
-        <w:t xml:space="preserve"> és az oszlopait</w:t>
-      </w:r>
-      <w:r>
-        <w:t xml:space="preserve"> kell ábrázolni, azaz egy a mátrix helyett egy</w:t>
-      </w:r>
-      <w:r>
-        <w:t xml:space="preserve"> </w:t>
-      </w:r>
-      <w:r>
-        <w:t xml:space="preserve">0- </w:t>
+        <w:t xml:space="preserve"> N-mátrixnak csak a főátlóját és az oszlopait kell ábrázolni, azaz egy a mátrix helyett egy 0- </w:t>
       </w:r>
       <w:proofErr w:type="spellStart"/>
       <w:r>
@@ -1100,16 +2761,7 @@
       </w:r>
       <w:proofErr w:type="spellEnd"/>
       <w:r>
-        <w:t xml:space="preserve"> n-1-ig indexelt egydimenziós tömböt (v</w:t>
-      </w:r>
-      <w:r>
-        <w:t>1</w:t>
-      </w:r>
-      <w:r>
-        <w:t>)</w:t>
-      </w:r>
-      <w:r>
-        <w:t xml:space="preserve"> és az oszlopok számára egy 0-tól n*2-2-ig indexelt egydimenziós t</w:t>
+        <w:t xml:space="preserve"> n-1-ig indexelt egydimenziós tömböt (v1) és az oszlopok számára egy 0-tól n*2-2-ig indexelt egydimenziós t</w:t>
       </w:r>
       <w:r>
         <w:t xml:space="preserve">ömböt, ahol </w:t>
@@ -1129,8 +2781,6 @@
     <w:p>
       <w:r>
         <w:br/>
-      </w:r>
-      <w:r>
         <w:t xml:space="preserve"> </w:t>
       </w:r>
       <w:r>
@@ -1235,6 +2885,7 @@
       <w:r>
         <w:br/>
       </w:r>
+      <w:bookmarkStart w:id="9" w:name="_GoBack"/>
       <w:r>
         <w:rPr>
           <w:rFonts w:ascii="Cambria Math" w:hAnsi="Cambria Math" w:cs="Cambria Math"/>
@@ -1288,75 +2939,50 @@
           <w:rFonts w:ascii="Cambria Math" w:hAnsi="Cambria Math" w:cs="Cambria Math"/>
         </w:rPr>
         <w:br/>
+        <w:t>𝑣2</w:t>
+      </w:r>
+      <w:r>
+        <w:t>[n+</w:t>
       </w:r>
       <w:r>
         <w:rPr>
           <w:rFonts w:ascii="Cambria Math" w:hAnsi="Cambria Math" w:cs="Cambria Math"/>
         </w:rPr>
-        <w:t>𝑣</w:t>
+        <w:t>𝑖</w:t>
+      </w:r>
+      <w:r>
+        <w:t xml:space="preserve">] </w:t>
       </w:r>
       <w:r>
         <w:rPr>
           <w:rFonts w:ascii="Cambria Math" w:hAnsi="Cambria Math" w:cs="Cambria Math"/>
         </w:rPr>
-        <w:t>2</w:t>
-      </w:r>
-      <w:r>
-        <w:t>[</w:t>
-      </w:r>
-      <w:r>
-        <w:t>n+</w:t>
+        <w:t>ℎ𝑎</w:t>
+      </w:r>
+      <w:r>
+        <w:t xml:space="preserve"> </w:t>
       </w:r>
       <w:r>
         <w:rPr>
           <w:rFonts w:ascii="Cambria Math" w:hAnsi="Cambria Math" w:cs="Cambria Math"/>
         </w:rPr>
-        <w:t>𝑖</w:t>
-      </w:r>
-      <w:r>
-        <w:t xml:space="preserve">] </w:t>
+        <w:t>j</w:t>
+      </w:r>
+      <w:r>
+        <w:t xml:space="preserve"> = </w:t>
       </w:r>
       <w:r>
         <w:rPr>
           <w:rFonts w:ascii="Cambria Math" w:hAnsi="Cambria Math" w:cs="Cambria Math"/>
         </w:rPr>
-        <w:t>ℎ𝑎</w:t>
-      </w:r>
-      <w:r>
-        <w:t xml:space="preserve"> </w:t>
+        <w:t>n</w:t>
       </w:r>
       <w:r>
         <w:rPr>
           <w:rFonts w:ascii="Cambria Math" w:hAnsi="Cambria Math" w:cs="Cambria Math"/>
         </w:rPr>
-        <w:t>j</w:t>
-      </w:r>
-      <w:r>
-        <w:t xml:space="preserve"> = </w:t>
-      </w:r>
-      <w:r>
-        <w:rPr>
-          <w:rFonts w:ascii="Cambria Math" w:hAnsi="Cambria Math" w:cs="Cambria Math"/>
-        </w:rPr>
-        <w:t>n</w:t>
-      </w:r>
-      <w:r>
-        <w:rPr>
-          <w:rFonts w:ascii="Cambria Math" w:hAnsi="Cambria Math" w:cs="Cambria Math"/>
-        </w:rPr>
         <w:br/>
-      </w:r>
-      <w:r>
-        <w:rPr>
-          <w:rFonts w:ascii="Cambria Math" w:hAnsi="Cambria Math" w:cs="Cambria Math"/>
-        </w:rPr>
-        <w:t>𝑣</w:t>
-      </w:r>
-      <w:r>
-        <w:rPr>
-          <w:rFonts w:ascii="Cambria Math" w:hAnsi="Cambria Math" w:cs="Cambria Math"/>
-        </w:rPr>
-        <w:t>1</w:t>
+        <w:t>𝑣1</w:t>
       </w:r>
       <w:r>
         <w:t>[</w:t>
@@ -1448,6 +3074,7 @@
       <w:r>
         <w:t>}</w:t>
       </w:r>
+      <w:bookmarkEnd w:id="9"/>
     </w:p>
     <w:p>
       <w:r>
@@ -1458,18 +3085,22 @@
       <w:pPr>
         <w:pStyle w:val="Cmsor1"/>
       </w:pPr>
+      <w:bookmarkStart w:id="10" w:name="_Toc33553941"/>
       <w:r>
         <w:lastRenderedPageBreak/>
         <w:t>Implementáció</w:t>
       </w:r>
-    </w:p>
-    <w:p>
+      <w:bookmarkEnd w:id="10"/>
+    </w:p>
+    <w:p>
+      <w:bookmarkStart w:id="11" w:name="_Toc33553942"/>
       <w:r>
         <w:rPr>
           <w:rStyle w:val="Cmsor2Char"/>
         </w:rPr>
         <w:t>1. Lekérdezés</w:t>
       </w:r>
+      <w:bookmarkEnd w:id="11"/>
       <w:r>
         <w:t xml:space="preserve"> </w:t>
       </w:r>
@@ -1479,7 +3110,13 @@
         <w:ind w:left="708"/>
       </w:pPr>
       <w:r>
-        <w:t>A v tömbbel ábrázolt a mátrix i-</w:t>
+        <w:t>A v</w:t>
+      </w:r>
+      <w:r>
+        <w:t>1 és v2</w:t>
+      </w:r>
+      <w:r>
+        <w:t xml:space="preserve"> tömbbel ábrázolt a mátrix i-</w:t>
       </w:r>
       <w:proofErr w:type="spellStart"/>
       <w:r>
@@ -1509,22 +3146,642 @@
         <w:sym w:font="Symbol" w:char="F0A3"/>
       </w:r>
       <w:r>
+        <w:t xml:space="preserve"> i </w:t>
+      </w:r>
+      <w:r>
+        <w:sym w:font="Symbol" w:char="F0A3"/>
+      </w:r>
+      <w:r>
+        <w:t>n, ahol n a mátrix mérete:</w:t>
+      </w:r>
+    </w:p>
+    <w:p>
+      <w:pPr>
+        <w:ind w:left="708"/>
+        <w:jc w:val="center"/>
+      </w:pPr>
+      <w:r>
+        <w:rPr>
+          <w:noProof/>
+        </w:rPr>
+        <w:drawing>
+          <wp:inline distT="0" distB="0" distL="0" distR="0">
+            <wp:extent cx="2895600" cy="729710"/>
+            <wp:effectExtent l="152400" t="152400" r="361950" b="356235"/>
+            <wp:docPr id="2" name="Kép 2"/>
+            <wp:cNvGraphicFramePr>
+              <a:graphicFrameLocks xmlns:a="http://schemas.openxmlformats.org/drawingml/2006/main" noChangeAspect="1"/>
+            </wp:cNvGraphicFramePr>
+            <a:graphic xmlns:a="http://schemas.openxmlformats.org/drawingml/2006/main">
+              <a:graphicData uri="http://schemas.openxmlformats.org/drawingml/2006/picture">
+                <pic:pic xmlns:pic="http://schemas.openxmlformats.org/drawingml/2006/picture">
+                  <pic:nvPicPr>
+                    <pic:cNvPr id="0" name="Picture 1"/>
+                    <pic:cNvPicPr>
+                      <a:picLocks noChangeAspect="1" noChangeArrowheads="1"/>
+                    </pic:cNvPicPr>
+                  </pic:nvPicPr>
+                  <pic:blipFill>
+                    <a:blip r:embed="rId10" cstate="print">
+                      <a:extLst>
+                        <a:ext uri="{28A0092B-C50C-407E-A947-70E740481C1C}">
+                          <a14:useLocalDpi xmlns:a14="http://schemas.microsoft.com/office/drawing/2010/main" val="0"/>
+                        </a:ext>
+                      </a:extLst>
+                    </a:blip>
+                    <a:srcRect/>
+                    <a:stretch>
+                      <a:fillRect/>
+                    </a:stretch>
+                  </pic:blipFill>
+                  <pic:spPr bwMode="auto">
+                    <a:xfrm>
+                      <a:off x="0" y="0"/>
+                      <a:ext cx="3018129" cy="760588"/>
+                    </a:xfrm>
+                    <a:prstGeom prst="rect">
+                      <a:avLst/>
+                    </a:prstGeom>
+                    <a:ln>
+                      <a:noFill/>
+                    </a:ln>
+                    <a:effectLst>
+                      <a:outerShdw blurRad="292100" dist="139700" dir="2700000" algn="tl" rotWithShape="0">
+                        <a:srgbClr val="333333">
+                          <a:alpha val="65000"/>
+                        </a:srgbClr>
+                      </a:outerShdw>
+                    </a:effectLst>
+                  </pic:spPr>
+                </pic:pic>
+              </a:graphicData>
+            </a:graphic>
+          </wp:inline>
+        </w:drawing>
+      </w:r>
+    </w:p>
+    <w:p>
+      <w:pPr>
+        <w:rPr>
+          <w:rStyle w:val="Cmsor2Char"/>
+        </w:rPr>
+      </w:pPr>
+      <w:bookmarkStart w:id="12" w:name="_Toc33553943"/>
+      <w:r>
+        <w:rPr>
+          <w:rStyle w:val="Cmsor2Char"/>
+        </w:rPr>
+        <w:t>2. Összeadás</w:t>
+      </w:r>
+      <w:bookmarkEnd w:id="12"/>
+      <w:r>
+        <w:rPr>
+          <w:rStyle w:val="Cmsor2Char"/>
+        </w:rPr>
         <w:t xml:space="preserve"> </w:t>
       </w:r>
+    </w:p>
+    <w:p>
+      <w:pPr>
+        <w:ind w:left="708"/>
+      </w:pPr>
+      <w:r>
+        <w:t xml:space="preserve">A v1 és v2 tömbbel ábrázolt a mátrix és a t tömbbel ábrázolt b mátrix összege az u tömbbel ábrázolt c mátrixba kerül, ha az alábbi programot végrehajtjuk. A végrehajtás előtt ellenőrizni kell, hogy mindhárom mátrix, pontosabban az őket reprezentáló tömb azonos méretű-e. </w:t>
+      </w:r>
+    </w:p>
+    <w:p>
+      <w:pPr>
+        <w:ind w:left="708"/>
+        <w:jc w:val="center"/>
+      </w:pPr>
+      <w:r>
+        <w:sym w:font="Symbol" w:char="F022"/>
+      </w:r>
       <w:r>
         <w:t>i</w:t>
       </w:r>
       <w:r>
+        <w:sym w:font="Symbol" w:char="F0CE"/>
+      </w:r>
+      <w:r>
+        <w:t>[</w:t>
+      </w:r>
+      <w:proofErr w:type="gramStart"/>
+      <w:r>
+        <w:t>0..</w:t>
+      </w:r>
+      <w:proofErr w:type="gramEnd"/>
+      <w:r>
+        <w:t xml:space="preserve">n*2-2]: u2[i]:= v2[i] + t2[i] és </w:t>
+      </w:r>
+      <w:r>
+        <w:sym w:font="Symbol" w:char="F022"/>
+      </w:r>
+      <w:r>
+        <w:t>i</w:t>
+      </w:r>
+      <w:r>
+        <w:sym w:font="Symbol" w:char="F0CE"/>
+      </w:r>
+      <w:r>
+        <w:t>[0..n-1]: u1[i]:= v1[i] + t1[i]</w:t>
+      </w:r>
+    </w:p>
+    <w:p>
+      <w:bookmarkStart w:id="13" w:name="_Toc33553944"/>
+      <w:r>
+        <w:rPr>
+          <w:rStyle w:val="Cmsor2Char"/>
+        </w:rPr>
+        <w:t>3. Szorzás</w:t>
+      </w:r>
+      <w:bookmarkEnd w:id="13"/>
+      <w:r>
         <w:t xml:space="preserve"> </w:t>
       </w:r>
-      <w:r>
-        <w:sym w:font="Symbol" w:char="F0A3"/>
-      </w:r>
-      <w:r>
-        <w:t>n, ahol n a mátrix mérete:</w:t>
-      </w:r>
-      <w:bookmarkStart w:id="0" w:name="_GoBack"/>
-      <w:bookmarkEnd w:id="0"/>
+    </w:p>
+    <w:p>
+      <w:pPr>
+        <w:ind w:left="708"/>
+      </w:pPr>
+      <w:r>
+        <w:t>A v1 és v2 tömbbel ábrázolt a mátrix és a t tömbbel ábrázolt b mátrix szorzata az u tömbbel ábrázolt c mátrixba kerül, ha az alábbi programot végrehajtjuk. A végrehajtás előtt ellenőrizni kell, hogy mindhárom mátrix, pontosabban az őket reprezentáló tömb azonos méretű-e.</w:t>
+      </w:r>
+    </w:p>
+    <w:p>
+      <w:pPr>
+        <w:ind w:left="708"/>
+        <w:rPr>
+          <w:rFonts w:eastAsiaTheme="minorEastAsia"/>
+        </w:rPr>
+      </w:pPr>
+      <m:oMathPara>
+        <m:oMath>
+          <m:r>
+            <w:rPr>
+              <w:rFonts w:ascii="Cambria Math" w:hAnsi="Cambria Math"/>
+            </w:rPr>
+            <m:t>∀i ∈</m:t>
+          </m:r>
+          <m:d>
+            <m:dPr>
+              <m:begChr m:val="["/>
+              <m:endChr m:val="]"/>
+              <m:ctrlPr>
+                <w:rPr>
+                  <w:rFonts w:ascii="Cambria Math" w:hAnsi="Cambria Math"/>
+                  <w:i/>
+                </w:rPr>
+              </m:ctrlPr>
+            </m:dPr>
+            <m:e>
+              <m:r>
+                <w:rPr>
+                  <w:rFonts w:ascii="Cambria Math" w:hAnsi="Cambria Math"/>
+                </w:rPr>
+                <m:t>1..n</m:t>
+              </m:r>
+            </m:e>
+          </m:d>
+          <m:r>
+            <w:rPr>
+              <w:rFonts w:ascii="Cambria Math" w:hAnsi="Cambria Math"/>
+            </w:rPr>
+            <m:t>, ∀j ∈</m:t>
+          </m:r>
+          <m:d>
+            <m:dPr>
+              <m:begChr m:val="["/>
+              <m:endChr m:val="]"/>
+              <m:ctrlPr>
+                <w:rPr>
+                  <w:rFonts w:ascii="Cambria Math" w:hAnsi="Cambria Math"/>
+                  <w:i/>
+                </w:rPr>
+              </m:ctrlPr>
+            </m:dPr>
+            <m:e>
+              <m:r>
+                <w:rPr>
+                  <w:rFonts w:ascii="Cambria Math" w:hAnsi="Cambria Math"/>
+                </w:rPr>
+                <m:t>1..n</m:t>
+              </m:r>
+            </m:e>
+          </m:d>
+          <m:r>
+            <w:rPr>
+              <w:rFonts w:ascii="Cambria Math" w:hAnsi="Cambria Math"/>
+            </w:rPr>
+            <m:t xml:space="preserve"> :c</m:t>
+          </m:r>
+          <m:d>
+            <m:dPr>
+              <m:begChr m:val="["/>
+              <m:endChr m:val="]"/>
+              <m:ctrlPr>
+                <w:rPr>
+                  <w:rFonts w:ascii="Cambria Math" w:hAnsi="Cambria Math"/>
+                  <w:i/>
+                </w:rPr>
+              </m:ctrlPr>
+            </m:dPr>
+            <m:e>
+              <m:r>
+                <w:rPr>
+                  <w:rFonts w:ascii="Cambria Math" w:hAnsi="Cambria Math"/>
+                </w:rPr>
+                <m:t>i,j</m:t>
+              </m:r>
+            </m:e>
+          </m:d>
+          <m:r>
+            <w:rPr>
+              <w:rFonts w:ascii="Cambria Math" w:hAnsi="Cambria Math"/>
+            </w:rPr>
+            <m:t xml:space="preserve">= </m:t>
+          </m:r>
+          <m:nary>
+            <m:naryPr>
+              <m:chr m:val="∑"/>
+              <m:limLoc m:val="undOvr"/>
+              <m:ctrlPr>
+                <w:rPr>
+                  <w:rFonts w:ascii="Cambria Math" w:hAnsi="Cambria Math"/>
+                  <w:i/>
+                </w:rPr>
+              </m:ctrlPr>
+            </m:naryPr>
+            <m:sub>
+              <m:r>
+                <w:rPr>
+                  <w:rFonts w:ascii="Cambria Math" w:hAnsi="Cambria Math"/>
+                </w:rPr>
+                <m:t>k=1</m:t>
+              </m:r>
+            </m:sub>
+            <m:sup>
+              <m:r>
+                <w:rPr>
+                  <w:rFonts w:ascii="Cambria Math" w:hAnsi="Cambria Math"/>
+                </w:rPr>
+                <m:t>n</m:t>
+              </m:r>
+            </m:sup>
+            <m:e>
+              <m:r>
+                <w:rPr>
+                  <w:rFonts w:ascii="Cambria Math" w:hAnsi="Cambria Math"/>
+                </w:rPr>
+                <m:t>v1.get</m:t>
+              </m:r>
+              <m:d>
+                <m:dPr>
+                  <m:ctrlPr>
+                    <w:rPr>
+                      <w:rFonts w:ascii="Cambria Math" w:hAnsi="Cambria Math"/>
+                      <w:i/>
+                    </w:rPr>
+                  </m:ctrlPr>
+                </m:dPr>
+                <m:e>
+                  <m:r>
+                    <w:rPr>
+                      <w:rFonts w:ascii="Cambria Math" w:hAnsi="Cambria Math"/>
+                    </w:rPr>
+                    <m:t>i,k</m:t>
+                  </m:r>
+                </m:e>
+              </m:d>
+              <m:r>
+                <w:rPr>
+                  <w:rFonts w:ascii="Cambria Math" w:hAnsi="Cambria Math"/>
+                </w:rPr>
+                <m:t>*v2.get(k,i)</m:t>
+              </m:r>
+            </m:e>
+          </m:nary>
+          <m:r>
+            <w:rPr>
+              <w:rFonts w:ascii="Cambria Math" w:hAnsi="Cambria Math"/>
+            </w:rPr>
+            <m:t xml:space="preserve"> </m:t>
+          </m:r>
+        </m:oMath>
+      </m:oMathPara>
+    </w:p>
+    <w:p>
+      <w:bookmarkStart w:id="14" w:name="_Toc33553945"/>
+      <w:r>
+        <w:rPr>
+          <w:rStyle w:val="Cmsor2Char"/>
+        </w:rPr>
+        <w:t>4</w:t>
+      </w:r>
+      <w:r>
+        <w:rPr>
+          <w:rStyle w:val="Cmsor2Char"/>
+        </w:rPr>
+        <w:t xml:space="preserve">. </w:t>
+      </w:r>
+      <w:r>
+        <w:rPr>
+          <w:rStyle w:val="Cmsor2Char"/>
+        </w:rPr>
+        <w:t>Kiírás</w:t>
+      </w:r>
+      <w:bookmarkEnd w:id="14"/>
+      <w:r>
+        <w:t xml:space="preserve"> </w:t>
+      </w:r>
+    </w:p>
+    <w:p>
+      <w:pPr>
+        <w:ind w:left="708"/>
+      </w:pPr>
+      <w:r>
+        <w:t>A v1 és v2 tömbbel ábrázolt a mátrix kiírása könnyedén megoldható: a lekérdezés segítségével végig járjuk a mátrix elemeit és pozíciójukban kiírjuk.</w:t>
+      </w:r>
+    </w:p>
+    <w:p>
+      <w:r>
+        <w:br w:type="page"/>
+      </w:r>
+    </w:p>
+    <w:p>
+      <w:bookmarkStart w:id="15" w:name="_Toc33553946"/>
+      <w:r>
+        <w:rPr>
+          <w:rStyle w:val="Cmsor1Char"/>
+        </w:rPr>
+        <w:lastRenderedPageBreak/>
+        <w:t>Tesztelési terv</w:t>
+      </w:r>
+      <w:bookmarkEnd w:id="15"/>
+      <w:r>
+        <w:t xml:space="preserve"> </w:t>
+      </w:r>
+    </w:p>
+    <w:p>
+      <w:pPr>
+        <w:ind w:firstLine="708"/>
+      </w:pPr>
+      <w:bookmarkStart w:id="16" w:name="_Toc33553947"/>
+      <w:r>
+        <w:rPr>
+          <w:rStyle w:val="Cmsor2Char"/>
+        </w:rPr>
+        <w:t>Megvalósított műveletek tesztelése (fekete doboz tesztelés)</w:t>
+      </w:r>
+      <w:bookmarkEnd w:id="16"/>
+      <w:r>
+        <w:t xml:space="preserve"> </w:t>
+      </w:r>
+    </w:p>
+    <w:p>
+      <w:pPr>
+        <w:pStyle w:val="Cmsor3"/>
+      </w:pPr>
+      <w:r>
+        <w:tab/>
+      </w:r>
+      <w:r>
+        <w:tab/>
+      </w:r>
+      <w:bookmarkStart w:id="17" w:name="_Toc33553948"/>
+      <w:r>
+        <w:t>1) Különféle méretű mátrixok létrehozása, feltöltése és kiírása.</w:t>
+      </w:r>
+      <w:bookmarkEnd w:id="17"/>
+    </w:p>
+    <w:p>
+      <w:pPr>
+        <w:ind w:left="1416" w:firstLine="708"/>
+      </w:pPr>
+      <w:r>
+        <w:t>a) 0, 1, 2, 5 dimenziójú mátrix</w:t>
+      </w:r>
+    </w:p>
+    <w:p>
+      <w:pPr>
+        <w:ind w:left="1416"/>
+      </w:pPr>
+      <w:bookmarkStart w:id="18" w:name="_Toc33553949"/>
+      <w:r>
+        <w:rPr>
+          <w:rStyle w:val="Cmsor3Char"/>
+        </w:rPr>
+        <w:t>2) Mátrix adott pozíciójú értékének lekérdezése és megváltoztatása</w:t>
+      </w:r>
+      <w:bookmarkEnd w:id="18"/>
+      <w:r>
+        <w:t xml:space="preserve">. </w:t>
+      </w:r>
+    </w:p>
+    <w:p>
+      <w:pPr>
+        <w:ind w:left="2124"/>
+      </w:pPr>
+      <w:r>
+        <w:t xml:space="preserve">a) Diagonálisra és oszlopra eső elem lekérdezése és megváltoztatása </w:t>
+      </w:r>
+      <w:r>
+        <w:br/>
+        <w:t>b) Diagonálison és oszlopon kívüli elem lekérdezése és megváltoztatása</w:t>
+      </w:r>
+      <w:r>
+        <w:br/>
+        <w:t>c) Illegális index megadása, 0 dimenziós mátrix indexelése</w:t>
+      </w:r>
+    </w:p>
+    <w:p>
+      <w:pPr>
+        <w:ind w:left="708" w:firstLine="708"/>
+      </w:pPr>
+      <w:bookmarkStart w:id="19" w:name="_Toc33553950"/>
+      <w:r>
+        <w:rPr>
+          <w:rStyle w:val="Cmsor3Char"/>
+        </w:rPr>
+        <w:t>3</w:t>
+      </w:r>
+      <w:r>
+        <w:rPr>
+          <w:rStyle w:val="Cmsor3Char"/>
+        </w:rPr>
+        <w:t xml:space="preserve">) A </w:t>
+      </w:r>
+      <w:proofErr w:type="gramStart"/>
+      <w:r>
+        <w:rPr>
+          <w:rStyle w:val="Cmsor3Char"/>
+        </w:rPr>
+        <w:t>c:=</w:t>
+      </w:r>
+      <w:proofErr w:type="gramEnd"/>
+      <w:r>
+        <w:rPr>
+          <w:rStyle w:val="Cmsor3Char"/>
+        </w:rPr>
+        <w:t>a+b mátrixösszeadás kipróbálása</w:t>
+      </w:r>
+      <w:bookmarkEnd w:id="19"/>
+      <w:r>
+        <w:t>.</w:t>
+      </w:r>
+    </w:p>
+    <w:p>
+      <w:pPr>
+        <w:ind w:left="2124"/>
+      </w:pPr>
+      <w:r>
+        <w:t xml:space="preserve">a) Eltérő méretű mátrixokkal (az a és b mérete különbözik, a c és a mérete különbözik) </w:t>
+      </w:r>
+      <w:r>
+        <w:br/>
+        <w:t xml:space="preserve">b) Kommutativitás ellenőrzése (a + b == b + a) </w:t>
+      </w:r>
+      <w:r>
+        <w:br/>
+        <w:t xml:space="preserve">c) Asszociativitás ellenőrzése (a + b + c == (a + b) + c == a + (b + c)) </w:t>
+      </w:r>
+      <w:r>
+        <w:br/>
+        <w:t>d) Null elem vizsgálata (a + 0 == a, ahol 0 a null mátrix)</w:t>
+      </w:r>
+    </w:p>
+    <w:p>
+      <w:pPr>
+        <w:pStyle w:val="Cmsor3"/>
+        <w:ind w:left="708" w:firstLine="708"/>
+      </w:pPr>
+      <w:bookmarkStart w:id="20" w:name="_Toc33553951"/>
+      <w:r>
+        <w:t xml:space="preserve">4) A </w:t>
+      </w:r>
+      <w:proofErr w:type="gramStart"/>
+      <w:r>
+        <w:t>c:=</w:t>
+      </w:r>
+      <w:proofErr w:type="gramEnd"/>
+      <w:r>
+        <w:t>a*b mátrixszorzás kipróbálása.</w:t>
+      </w:r>
+      <w:bookmarkEnd w:id="20"/>
+      <w:r>
+        <w:t xml:space="preserve"> </w:t>
+      </w:r>
+    </w:p>
+    <w:p>
+      <w:pPr>
+        <w:ind w:left="2124"/>
+      </w:pPr>
+      <w:r>
+        <w:t xml:space="preserve">a) Eltérő méretű mátrixokkal. (az a és b mérete különbözik, a c és a mérete különbözik) </w:t>
+      </w:r>
+      <w:r>
+        <w:br/>
+        <w:t>b) Kommutativitás ellenőrzése (a * b == b * a)</w:t>
+      </w:r>
+      <w:r>
+        <w:br/>
+        <w:t xml:space="preserve">c) Asszociativitás ellenőrzése (a * b * c == (a * b) * c == a * (b * c)) </w:t>
+      </w:r>
+      <w:r>
+        <w:br/>
+        <w:t>d) Null elem vizsgálata (a * 0 == 0, ahol 0 a null mátrix)</w:t>
+      </w:r>
+      <w:r>
+        <w:br/>
+        <w:t>e) Egység elem vizsgálata (a * 1 == a, ahol 1 az egység mátrix)</w:t>
+      </w:r>
+    </w:p>
+    <w:p>
+      <w:pPr>
+        <w:pStyle w:val="Cmsor3"/>
+        <w:ind w:left="708" w:firstLine="708"/>
+      </w:pPr>
+      <w:bookmarkStart w:id="21" w:name="_Toc33553952"/>
+      <w:r>
+        <w:t>5</w:t>
+      </w:r>
+      <w:r>
+        <w:t>) Kiírás.</w:t>
+      </w:r>
+      <w:bookmarkEnd w:id="21"/>
+      <w:r>
+        <w:t xml:space="preserve"> </w:t>
+      </w:r>
+    </w:p>
+    <w:p>
+      <w:r>
+        <w:tab/>
+      </w:r>
+      <w:r>
+        <w:tab/>
+      </w:r>
+      <w:r>
+        <w:tab/>
+        <w:t xml:space="preserve">Kiírások tesztelése az előzők eredményének kiírásával. </w:t>
+      </w:r>
+    </w:p>
+    <w:p/>
+    <w:p>
+      <w:pPr>
+        <w:rPr>
+          <w:rStyle w:val="Cmsor2Char"/>
+        </w:rPr>
+      </w:pPr>
+      <w:bookmarkStart w:id="22" w:name="_Toc33553953"/>
+      <w:r>
+        <w:rPr>
+          <w:rStyle w:val="Cmsor2Char"/>
+        </w:rPr>
+        <w:t>Tesztesetek a kód alapján (fehér doboz tesztelés)</w:t>
+      </w:r>
+      <w:bookmarkEnd w:id="22"/>
+      <w:r>
+        <w:rPr>
+          <w:rStyle w:val="Cmsor2Char"/>
+        </w:rPr>
+        <w:t xml:space="preserve"> </w:t>
+      </w:r>
+    </w:p>
+    <w:p>
+      <w:pPr>
+        <w:ind w:left="708"/>
+      </w:pPr>
+      <w:bookmarkStart w:id="23" w:name="_Toc33553954"/>
+      <w:r>
+        <w:rPr>
+          <w:rStyle w:val="Cmsor3Char"/>
+        </w:rPr>
+        <w:t>1. Extrém méretű (-1, 0, 1, 1000) mátrix létrehozása.</w:t>
+      </w:r>
+      <w:bookmarkEnd w:id="23"/>
+      <w:r>
+        <w:t xml:space="preserve"> </w:t>
+      </w:r>
+      <w:r>
+        <w:br/>
+      </w:r>
+      <w:r>
+        <w:rPr>
+          <w:rStyle w:val="Cmsor3Char"/>
+        </w:rPr>
+        <w:t>2. Kivételek generálása és elkapása.</w:t>
+      </w:r>
+    </w:p>
+    <w:p/>
+    <w:p>
+      <w:pPr>
+        <w:ind w:left="2124"/>
+      </w:pPr>
+    </w:p>
+    <w:p>
+      <w:pPr>
+        <w:ind w:left="708"/>
+      </w:pPr>
     </w:p>
     <w:sectPr>
       <w:pgSz w:w="12240" w:h="15840"/>
@@ -1806,6 +4063,7 @@
     <w:lsdException w:name="HTML Sample" w:semiHidden="1" w:unhideWhenUsed="1"/>
     <w:lsdException w:name="HTML Typewriter" w:semiHidden="1" w:unhideWhenUsed="1"/>
     <w:lsdException w:name="HTML Variable" w:semiHidden="1" w:unhideWhenUsed="1"/>
+    <w:lsdException w:name="Normal Table" w:semiHidden="1" w:unhideWhenUsed="1"/>
     <w:lsdException w:name="annotation subject" w:semiHidden="1" w:unhideWhenUsed="1"/>
     <w:lsdException w:name="No List" w:semiHidden="1" w:unhideWhenUsed="1"/>
     <w:lsdException w:name="Outline List 1" w:semiHidden="1" w:unhideWhenUsed="1"/>
@@ -1851,9 +4109,11 @@
     <w:lsdException w:name="Table Subtle 1" w:semiHidden="1" w:unhideWhenUsed="1"/>
     <w:lsdException w:name="Table Subtle 2" w:semiHidden="1" w:unhideWhenUsed="1"/>
     <w:lsdException w:name="Table Web 1" w:semiHidden="1" w:unhideWhenUsed="1"/>
+    <w:lsdException w:name="Table Web 2" w:semiHidden="1" w:unhideWhenUsed="1"/>
     <w:lsdException w:name="Table Web 3" w:semiHidden="1" w:unhideWhenUsed="1"/>
     <w:lsdException w:name="Balloon Text" w:semiHidden="1" w:unhideWhenUsed="1"/>
     <w:lsdException w:name="Table Grid" w:uiPriority="39"/>
+    <w:lsdException w:name="Table Theme" w:semiHidden="1" w:unhideWhenUsed="1"/>
     <w:lsdException w:name="Placeholder Text" w:semiHidden="1"/>
     <w:lsdException w:name="No Spacing" w:uiPriority="1" w:qFormat="1"/>
     <w:lsdException w:name="Light Shading" w:uiPriority="60"/>
@@ -2377,6 +4637,59 @@
       <w:vertAlign w:val="superscript"/>
     </w:rPr>
   </w:style>
+  <w:style w:type="paragraph" w:styleId="Tartalomjegyzkcmsora">
+    <w:name w:val="TOC Heading"/>
+    <w:basedOn w:val="Cmsor1"/>
+    <w:next w:val="Norml"/>
+    <w:uiPriority w:val="39"/>
+    <w:unhideWhenUsed/>
+    <w:qFormat/>
+    <w:rsid w:val="00D232CE"/>
+    <w:pPr>
+      <w:outlineLvl w:val="9"/>
+    </w:pPr>
+    <w:rPr>
+      <w:lang w:eastAsia="hu-HU"/>
+    </w:rPr>
+  </w:style>
+  <w:style w:type="paragraph" w:styleId="TJ1">
+    <w:name w:val="toc 1"/>
+    <w:basedOn w:val="Norml"/>
+    <w:next w:val="Norml"/>
+    <w:autoRedefine/>
+    <w:uiPriority w:val="39"/>
+    <w:unhideWhenUsed/>
+    <w:rsid w:val="00D232CE"/>
+    <w:pPr>
+      <w:spacing w:after="100"/>
+    </w:pPr>
+  </w:style>
+  <w:style w:type="paragraph" w:styleId="TJ2">
+    <w:name w:val="toc 2"/>
+    <w:basedOn w:val="Norml"/>
+    <w:next w:val="Norml"/>
+    <w:autoRedefine/>
+    <w:uiPriority w:val="39"/>
+    <w:unhideWhenUsed/>
+    <w:rsid w:val="00D232CE"/>
+    <w:pPr>
+      <w:spacing w:after="100"/>
+      <w:ind w:left="220"/>
+    </w:pPr>
+  </w:style>
+  <w:style w:type="paragraph" w:styleId="TJ3">
+    <w:name w:val="toc 3"/>
+    <w:basedOn w:val="Norml"/>
+    <w:next w:val="Norml"/>
+    <w:autoRedefine/>
+    <w:uiPriority w:val="39"/>
+    <w:unhideWhenUsed/>
+    <w:rsid w:val="00D232CE"/>
+    <w:pPr>
+      <w:spacing w:after="100"/>
+      <w:ind w:left="440"/>
+    </w:pPr>
+  </w:style>
 </w:styles>
 </file>
 
@@ -2680,7 +4993,7 @@
 </file>
 
 <file path=customXml/itemProps1.xml><?xml version="1.0" encoding="utf-8"?>
-<ds:datastoreItem xmlns:ds="http://schemas.openxmlformats.org/officeDocument/2006/customXml" ds:itemID="{83A58E0D-C34D-4177-9DF6-A5542C37198D}">
+<ds:datastoreItem xmlns:ds="http://schemas.openxmlformats.org/officeDocument/2006/customXml" ds:itemID="{39AD3C2C-7941-4A54-9235-B1878A535107}">
   <ds:schemaRefs>
     <ds:schemaRef ds:uri="http://schemas.openxmlformats.org/officeDocument/2006/bibliography"/>
   </ds:schemaRefs>

</xml_diff>